<commit_message>
Task 037 - Analysis report S1
</commit_message>
<xml_diff>
--- a/reports/Student 1/Analysis report D02.docx
+++ b/reports/Student 1/Analysis report D02.docx
@@ -137,15 +137,7 @@
         <w:jc w:val="left"/>
       </w:pPr>
       <w:r>
-        <w:t xml:space="preserve">Joaquín González </w:t>
-      </w:r>
-      <w:proofErr w:type="spellStart"/>
-      <w:r>
-        <w:t>Ganfornina</w:t>
-      </w:r>
-      <w:proofErr w:type="spellEnd"/>
-      <w:r>
-        <w:t xml:space="preserve"> (</w:t>
+        <w:t>Joaquín González Ganfornina (</w:t>
       </w:r>
       <w:hyperlink r:id="rId14" w:history="1">
         <w:r>
@@ -229,13 +221,8 @@
         <w:t xml:space="preserve">Sevilla, </w:t>
       </w:r>
       <w:r>
-        <w:t xml:space="preserve">8 de </w:t>
-      </w:r>
-      <w:proofErr w:type="gramStart"/>
-      <w:r>
-        <w:t>Marzo</w:t>
-      </w:r>
-      <w:proofErr w:type="gramEnd"/>
+        <w:t>8 de Marzo</w:t>
+      </w:r>
       <w:r>
         <w:t xml:space="preserve"> 2024</w:t>
       </w:r>
@@ -1430,7 +1417,7 @@
                 <w:noProof/>
                 <w:webHidden/>
               </w:rPr>
-              <w:t>10</w:t>
+              <w:t>11</w:t>
             </w:r>
             <w:r>
               <w:rPr>
@@ -2006,7 +1993,7 @@
                 <w:noProof/>
                 <w:webHidden/>
               </w:rPr>
-              <w:t>12</w:t>
+              <w:t>14</w:t>
             </w:r>
             <w:r>
               <w:rPr>
@@ -2078,7 +2065,7 @@
                 <w:noProof/>
                 <w:webHidden/>
               </w:rPr>
-              <w:t>13</w:t>
+              <w:t>14</w:t>
             </w:r>
             <w:r>
               <w:rPr>
@@ -2150,7 +2137,7 @@
                 <w:noProof/>
                 <w:webHidden/>
               </w:rPr>
-              <w:t>13</w:t>
+              <w:t>14</w:t>
             </w:r>
             <w:r>
               <w:rPr>
@@ -2222,7 +2209,7 @@
                 <w:noProof/>
                 <w:webHidden/>
               </w:rPr>
-              <w:t>13</w:t>
+              <w:t>14</w:t>
             </w:r>
             <w:r>
               <w:rPr>
@@ -2294,7 +2281,7 @@
                 <w:noProof/>
                 <w:webHidden/>
               </w:rPr>
-              <w:t>13</w:t>
+              <w:t>14</w:t>
             </w:r>
             <w:r>
               <w:rPr>
@@ -2366,7 +2353,7 @@
                 <w:noProof/>
                 <w:webHidden/>
               </w:rPr>
-              <w:t>13</w:t>
+              <w:t>14</w:t>
             </w:r>
             <w:r>
               <w:rPr>
@@ -2438,7 +2425,7 @@
                 <w:noProof/>
                 <w:webHidden/>
               </w:rPr>
-              <w:t>13</w:t>
+              <w:t>14</w:t>
             </w:r>
             <w:r>
               <w:rPr>
@@ -2510,7 +2497,7 @@
                 <w:noProof/>
                 <w:webHidden/>
               </w:rPr>
-              <w:t>13</w:t>
+              <w:t>15</w:t>
             </w:r>
             <w:r>
               <w:rPr>
@@ -2582,7 +2569,7 @@
                 <w:noProof/>
                 <w:webHidden/>
               </w:rPr>
-              <w:t>13</w:t>
+              <w:t>15</w:t>
             </w:r>
             <w:r>
               <w:rPr>
@@ -2654,7 +2641,7 @@
                 <w:noProof/>
                 <w:webHidden/>
               </w:rPr>
-              <w:t>13</w:t>
+              <w:t>15</w:t>
             </w:r>
             <w:r>
               <w:rPr>
@@ -2726,7 +2713,7 @@
                 <w:noProof/>
                 <w:webHidden/>
               </w:rPr>
-              <w:t>13</w:t>
+              <w:t>15</w:t>
             </w:r>
             <w:r>
               <w:rPr>
@@ -2798,7 +2785,7 @@
                 <w:noProof/>
                 <w:webHidden/>
               </w:rPr>
-              <w:t>13</w:t>
+              <w:t>15</w:t>
             </w:r>
             <w:r>
               <w:rPr>
@@ -2870,7 +2857,7 @@
                 <w:noProof/>
                 <w:webHidden/>
               </w:rPr>
-              <w:t>14</w:t>
+              <w:t>15</w:t>
             </w:r>
             <w:r>
               <w:rPr>
@@ -2942,7 +2929,7 @@
                 <w:noProof/>
                 <w:webHidden/>
               </w:rPr>
-              <w:t>15</w:t>
+              <w:t>16</w:t>
             </w:r>
             <w:r>
               <w:rPr>
@@ -3014,7 +3001,7 @@
                 <w:noProof/>
                 <w:webHidden/>
               </w:rPr>
-              <w:t>16</w:t>
+              <w:t>17</w:t>
             </w:r>
             <w:r>
               <w:rPr>
@@ -3304,13 +3291,8 @@
             <w:tcW w:w="2675" w:type="dxa"/>
           </w:tcPr>
           <w:p>
-            <w:proofErr w:type="spellStart"/>
-            <w:r>
-              <w:t>Mª</w:t>
-            </w:r>
-            <w:proofErr w:type="spellEnd"/>
-            <w:r>
-              <w:t xml:space="preserve"> Salud Carrera Talaverón</w:t>
+            <w:r>
+              <w:t>Mª Salud Carrera Talaverón</w:t>
             </w:r>
           </w:p>
         </w:tc>
@@ -3354,13 +3336,8 @@
             <w:tcW w:w="2675" w:type="dxa"/>
           </w:tcPr>
           <w:p>
-            <w:proofErr w:type="spellStart"/>
-            <w:r>
-              <w:t>Mª</w:t>
-            </w:r>
-            <w:proofErr w:type="spellEnd"/>
-            <w:r>
-              <w:t xml:space="preserve"> Salud Carrera Talaverón</w:t>
+            <w:r>
+              <w:t>Mª Salud Carrera Talaverón</w:t>
             </w:r>
           </w:p>
         </w:tc>
@@ -3370,25 +3347,44 @@
           <w:tcPr>
             <w:tcW w:w="1007" w:type="dxa"/>
           </w:tcPr>
-          <w:p/>
+          <w:p>
+            <w:r>
+              <w:t>V2.1</w:t>
+            </w:r>
+          </w:p>
         </w:tc>
         <w:tc>
           <w:tcPr>
             <w:tcW w:w="3540" w:type="dxa"/>
           </w:tcPr>
-          <w:p/>
+          <w:p>
+            <w:r>
+              <w:t>Actualización de requisitos implementados: cambios y adiciones.</w:t>
+            </w:r>
+            <w:r>
+              <w:t xml:space="preserve"> Conclusiones.</w:t>
+            </w:r>
+          </w:p>
         </w:tc>
         <w:tc>
           <w:tcPr>
             <w:tcW w:w="1278" w:type="dxa"/>
           </w:tcPr>
-          <w:p/>
+          <w:p>
+            <w:r>
+              <w:t>08/03/2024</w:t>
+            </w:r>
+          </w:p>
         </w:tc>
         <w:tc>
           <w:tcPr>
             <w:tcW w:w="2675" w:type="dxa"/>
           </w:tcPr>
-          <w:p/>
+          <w:p>
+            <w:r>
+              <w:t>Mª Salud Carrera Talaverón</w:t>
+            </w:r>
+          </w:p>
         </w:tc>
       </w:tr>
     </w:tbl>
@@ -3422,7 +3418,13 @@
         <w:t xml:space="preserve"> entrega</w:t>
       </w:r>
       <w:r>
-        <w:t xml:space="preserve"> cada estudiante debe implementar obligatoriamente dos entidades y un formulario además de crear datos de prueba para un nuevo rol. Entre las tareas suplementarias se encuentran la de implementar un nuevo rol (el mismo para el que hay que crear los datos de prueba), la de generar un diagrama UML del modelo de dominio y la producción de dos nuevos informes.</w:t>
+        <w:t xml:space="preserve"> cada estudiante debe implementar obligatoriamente dos entidades y un formulario además de crear datos de prueba</w:t>
+      </w:r>
+      <w:r>
+        <w:t xml:space="preserve"> tanto para estos objetos como</w:t>
+      </w:r>
+      <w:r>
+        <w:t xml:space="preserve"> para un nuevo rol. Entre las tareas suplementarias se encuentran la de implementar un nuevo rol (el mismo para el que hay que crear los datos de prueba), la de generar un diagrama UML del modelo de dominio y la producción de dos nuevos informes.</w:t>
       </w:r>
     </w:p>
     <w:p>
@@ -3479,15 +3481,7 @@
         <w:t>Implementar un nuevo rol a</w:t>
       </w:r>
       <w:r>
-        <w:t xml:space="preserve">bstracto para el proyecto, llamado </w:t>
-      </w:r>
-      <w:proofErr w:type="gramStart"/>
-      <w:r>
-        <w:t>manager</w:t>
-      </w:r>
-      <w:proofErr w:type="gramEnd"/>
-      <w:r>
-        <w:t xml:space="preserve"> (gerente en español). El perfil de un gerente debe contar con la siguiente información: grado o carrera (no puede estar en blanco ni ocupar más de 75 caracteres), una vista general o descripción (no en blanco, 100 caracteres o menos), una lista de certificaciones (no en blanco, 100 caracteres o menos) y opcionalmente un enlace con más información.</w:t>
+        <w:t>bstracto para el proyecto, llamado manager (gerente en español). El perfil de un gerente debe contar con la siguiente información: grado o carrera (no puede estar en blanco ni ocupar más de 75 caracteres), una vista general o descripción (no en blanco, 100 caracteres o menos), una lista de certificaciones (no en blanco, 100 caracteres o menos) y opcionalmente un enlace con más información.</w:t>
       </w:r>
     </w:p>
     <w:p>
@@ -3526,15 +3520,7 @@
         <w:t xml:space="preserve">, </w:t>
       </w:r>
       <w:r>
-        <w:t xml:space="preserve">se implementó el rol </w:t>
-      </w:r>
-      <w:proofErr w:type="gramStart"/>
-      <w:r>
-        <w:t>manager</w:t>
-      </w:r>
-      <w:proofErr w:type="gramEnd"/>
-      <w:r>
-        <w:t xml:space="preserve"> de la siguiente manera:</w:t>
+        <w:t>se implementó el rol manager de la siguiente manera:</w:t>
       </w:r>
     </w:p>
     <w:p>
@@ -3604,25 +3590,7 @@
         </w:drawing>
       </w:r>
       <w:r>
-        <w:t xml:space="preserve">Vemos que la clase Java se encuentra en el paquete </w:t>
-      </w:r>
-      <w:proofErr w:type="spellStart"/>
-      <w:proofErr w:type="gramStart"/>
-      <w:r>
-        <w:t>acme.roles</w:t>
-      </w:r>
-      <w:proofErr w:type="spellEnd"/>
-      <w:proofErr w:type="gramEnd"/>
-      <w:r>
-        <w:t xml:space="preserve"> y que extiende a la clase </w:t>
-      </w:r>
-      <w:proofErr w:type="spellStart"/>
-      <w:r>
-        <w:t>AbstractRole</w:t>
-      </w:r>
-      <w:proofErr w:type="spellEnd"/>
-      <w:r>
-        <w:t xml:space="preserve"> heredada de Acme Framework.</w:t>
+        <w:t>Vemos que la clase Java se encuentra en el paquete acme.roles y que extiende a la clase AbstractRole heredada de Acme Framework.</w:t>
       </w:r>
     </w:p>
     <w:p>
@@ -3637,60 +3605,12 @@
     </w:p>
     <w:p>
       <w:r>
-        <w:t xml:space="preserve">A continuación, están implementados los atributos especificados en el enunciado del requisito: </w:t>
-      </w:r>
-      <w:proofErr w:type="spellStart"/>
-      <w:r>
-        <w:t>degree</w:t>
-      </w:r>
-      <w:proofErr w:type="spellEnd"/>
-      <w:r>
-        <w:t xml:space="preserve">, </w:t>
-      </w:r>
-      <w:proofErr w:type="spellStart"/>
-      <w:r>
-        <w:t>overview</w:t>
-      </w:r>
-      <w:proofErr w:type="spellEnd"/>
-      <w:r>
-        <w:t xml:space="preserve">, </w:t>
-      </w:r>
-      <w:proofErr w:type="spellStart"/>
-      <w:r>
-        <w:t>certifications</w:t>
-      </w:r>
-      <w:proofErr w:type="spellEnd"/>
-      <w:r>
-        <w:t xml:space="preserve"> y </w:t>
-      </w:r>
-      <w:proofErr w:type="gramStart"/>
-      <w:r>
-        <w:t>link</w:t>
-      </w:r>
-      <w:proofErr w:type="gramEnd"/>
-      <w:r>
-        <w:t xml:space="preserve">. Todos tienen las restricciones pedidas, implementadas gracias a las anotaciones correspondientes. El atributo </w:t>
-      </w:r>
-      <w:proofErr w:type="spellStart"/>
-      <w:r>
-        <w:t>certifications</w:t>
-      </w:r>
-      <w:proofErr w:type="spellEnd"/>
-      <w:r>
-        <w:t>, además, se ha implementado como una cadena de texto en lugar de una lista de cadenas de texto debido a la restricción de no poder ocupar más de 100 caracteres.</w:t>
-      </w:r>
-    </w:p>
-    <w:p>
-      <w:r>
-        <w:t xml:space="preserve">Por haberlo descrito en este primer requisito y al tener la misma explicación, no se va a volver a comentar la existencia del atributo </w:t>
-      </w:r>
-      <w:proofErr w:type="spellStart"/>
-      <w:r>
-        <w:t>serialVersionUID</w:t>
-      </w:r>
-      <w:proofErr w:type="spellEnd"/>
-      <w:r>
-        <w:t xml:space="preserve"> ni las anotaciones @Entity, @Getter y @Setter cuando estas aparezcan posteriormente en otras implementaciones.</w:t>
+        <w:t>A continuación, están implementados los atributos especificados en el enunciado del requisito: degree, overview, certifications y link. Todos tienen las restricciones pedidas, implementadas gracias a las anotaciones correspondientes. El atributo certifications, además, se ha implementado como una cadena de texto en lugar de una lista de cadenas de texto debido a la restricción de no poder ocupar más de 100 caracteres.</w:t>
+      </w:r>
+    </w:p>
+    <w:p>
+      <w:r>
+        <w:t>Por haberlo descrito en este primer requisito y al tener la misma explicación, no se va a volver a comentar la existencia del atributo serialVersionUID ni las anotaciones @Entity, @Getter y @Setter cuando estas aparezcan posteriormente en otras implementaciones.</w:t>
       </w:r>
     </w:p>
     <w:p>
@@ -3744,34 +3664,10 @@
         <w:t xml:space="preserve"> </w:t>
       </w:r>
       <w:r>
-        <w:t xml:space="preserve">entidad llamada </w:t>
-      </w:r>
-      <w:proofErr w:type="spellStart"/>
-      <w:r>
-        <w:t>project</w:t>
-      </w:r>
-      <w:proofErr w:type="spellEnd"/>
-      <w:r>
-        <w:t xml:space="preserve"> (proyecto en español). Un proyecto es una agregación de historias de usuario creadas por un mismo </w:t>
-      </w:r>
-      <w:proofErr w:type="gramStart"/>
-      <w:r>
-        <w:t>manager</w:t>
-      </w:r>
-      <w:proofErr w:type="gramEnd"/>
-      <w:r>
-        <w:t xml:space="preserve">. Un proyecto debe contar con la siguiente información: un código único (no en blanco, debe seguir el patrón </w:t>
-      </w:r>
-      <w:r>
-        <w:t>“[A-Z]{3}</w:t>
-      </w:r>
-      <w:proofErr w:type="gramStart"/>
-      <w:r>
-        <w:t>-[</w:t>
-      </w:r>
-      <w:proofErr w:type="gramEnd"/>
-      <w:r>
-        <w:t>0-9]{4}”</w:t>
+        <w:t xml:space="preserve">entidad llamada project (proyecto en español). Un proyecto es una agregación de historias de usuario creadas por un mismo manager. Un proyecto debe contar con la siguiente información: un código único (no en blanco, debe seguir el patrón </w:t>
+      </w:r>
+      <w:r>
+        <w:t>“[A-Z]{3}-[0-9]{4}”</w:t>
       </w:r>
       <w:r>
         <w:t>), un título (no en blanco, 75 caracteres o menos), una descripción abstracta (no en blanco, 100 caracteres o menos), una indicación de si tiene errores fatales, un coste (positivo o cero) y opcionalmente un enlace con más información. Si el proyecto tiene errores fatales, debe ser rechazado por el sistema.</w:t>
@@ -3789,15 +3685,7 @@
     </w:p>
     <w:p>
       <w:r>
-        <w:t xml:space="preserve">Tras haber atendido a las lecciones de clase, y haber consultado en caso necesario las transparencias correspondientes, se implementó la entidad </w:t>
-      </w:r>
-      <w:proofErr w:type="spellStart"/>
-      <w:r>
-        <w:t>project</w:t>
-      </w:r>
-      <w:proofErr w:type="spellEnd"/>
-      <w:r>
-        <w:t xml:space="preserve"> de la siguiente manera:</w:t>
+        <w:t>Tras haber atendido a las lecciones de clase, y haber consultado en caso necesario las transparencias correspondientes, se implementó la entidad project de la siguiente manera:</w:t>
       </w:r>
     </w:p>
     <w:p>
@@ -3806,16 +3694,16 @@
           <w:noProof/>
         </w:rPr>
         <w:drawing>
-          <wp:anchor distT="0" distB="0" distL="114300" distR="114300" simplePos="0" relativeHeight="251660288" behindDoc="0" locked="0" layoutInCell="1" allowOverlap="1" wp14:anchorId="69FCE6C0" wp14:editId="5E3A2ECA">
+          <wp:anchor distT="0" distB="0" distL="114300" distR="114300" simplePos="0" relativeHeight="251660288" behindDoc="0" locked="0" layoutInCell="1" allowOverlap="1" wp14:anchorId="69FCE6C0" wp14:editId="7D38892B">
             <wp:simplePos x="0" y="0"/>
             <wp:positionH relativeFrom="margin">
               <wp:align>left</wp:align>
             </wp:positionH>
             <wp:positionV relativeFrom="paragraph">
-              <wp:posOffset>21210</wp:posOffset>
+              <wp:posOffset>21584</wp:posOffset>
             </wp:positionV>
-            <wp:extent cx="3202940" cy="3772535"/>
-            <wp:effectExtent l="19050" t="19050" r="16510" b="18415"/>
+            <wp:extent cx="3320415" cy="3711575"/>
+            <wp:effectExtent l="19050" t="19050" r="13335" b="22225"/>
             <wp:wrapSquare wrapText="bothSides"/>
             <wp:docPr id="1413009022" name="Imagen 1"/>
             <wp:cNvGraphicFramePr>
@@ -3843,7 +3731,7 @@
                   <pic:spPr>
                     <a:xfrm>
                       <a:off x="0" y="0"/>
-                      <a:ext cx="3211310" cy="3782146"/>
+                      <a:ext cx="3324466" cy="3716237"/>
                     </a:xfrm>
                     <a:prstGeom prst="rect">
                       <a:avLst/>
@@ -3867,97 +3755,45 @@
         </w:drawing>
       </w:r>
       <w:r>
-        <w:t xml:space="preserve">Vemos que la clase Java se encuentra en el paquete </w:t>
-      </w:r>
-      <w:proofErr w:type="spellStart"/>
-      <w:proofErr w:type="gramStart"/>
-      <w:r>
-        <w:t>acme.entities</w:t>
-      </w:r>
-      <w:proofErr w:type="gramEnd"/>
+        <w:t>La</w:t>
+      </w:r>
+      <w:r>
+        <w:t xml:space="preserve"> clase Java se encuentra en el paquete acme.entities</w:t>
+      </w:r>
       <w:r>
         <w:t>.projects</w:t>
       </w:r>
-      <w:proofErr w:type="spellEnd"/>
-      <w:r>
-        <w:t xml:space="preserve"> y que extiende a la clase </w:t>
-      </w:r>
-      <w:proofErr w:type="spellStart"/>
-      <w:r>
-        <w:t>AbstractEntity</w:t>
-      </w:r>
-      <w:proofErr w:type="spellEnd"/>
-      <w:r>
-        <w:t xml:space="preserve"> heredada de Acme Framework.</w:t>
+      <w:r>
+        <w:t xml:space="preserve"> y extiende a la clase AbstractEntity heredada de Acme Framework.</w:t>
       </w:r>
     </w:p>
     <w:p>
       <w:r>
         <w:t xml:space="preserve">A continuación, están implementados los atributos especificados en el enunciado del requisito: </w:t>
       </w:r>
-      <w:proofErr w:type="spellStart"/>
       <w:r>
         <w:t>code</w:t>
       </w:r>
-      <w:proofErr w:type="spellEnd"/>
       <w:r>
         <w:t xml:space="preserve">, </w:t>
       </w:r>
-      <w:proofErr w:type="spellStart"/>
       <w:r>
         <w:t>title</w:t>
       </w:r>
-      <w:proofErr w:type="spellEnd"/>
       <w:r>
         <w:t xml:space="preserve">, </w:t>
       </w:r>
-      <w:proofErr w:type="spellStart"/>
-      <w:r>
-        <w:t>abstractDescription</w:t>
-      </w:r>
-      <w:proofErr w:type="spellEnd"/>
-      <w:r>
-        <w:t xml:space="preserve"> (que debía llamarse sólo </w:t>
-      </w:r>
-      <w:proofErr w:type="spellStart"/>
-      <w:r>
-        <w:t>abstract</w:t>
-      </w:r>
-      <w:proofErr w:type="spellEnd"/>
-      <w:r>
-        <w:t xml:space="preserve">, pero dado que se trata de una palabra reservada en Java se ha decidido añadirle la palabra </w:t>
-      </w:r>
-      <w:proofErr w:type="spellStart"/>
-      <w:r>
-        <w:t>Description</w:t>
-      </w:r>
-      <w:proofErr w:type="spellEnd"/>
-      <w:r>
-        <w:t xml:space="preserve"> a continuación), </w:t>
-      </w:r>
-      <w:proofErr w:type="spellStart"/>
-      <w:r>
-        <w:t>hasFatalErrors</w:t>
-      </w:r>
-      <w:proofErr w:type="spellEnd"/>
-      <w:r>
-        <w:t xml:space="preserve">, </w:t>
-      </w:r>
-      <w:proofErr w:type="spellStart"/>
-      <w:r>
-        <w:t>cost</w:t>
-      </w:r>
-      <w:proofErr w:type="spellEnd"/>
-      <w:r>
-        <w:t xml:space="preserve"> y </w:t>
-      </w:r>
-      <w:proofErr w:type="gramStart"/>
-      <w:r>
-        <w:t>link</w:t>
-      </w:r>
-      <w:proofErr w:type="gramEnd"/>
-      <w:r>
-        <w:t xml:space="preserve">. Todos tienen las restricciones pedidas, implementadas gracias a las anotaciones correspondientes. </w:t>
+      <w:r>
+        <w:t>abstractDescription (que debía llamarse sólo abstract, pero dado que se trata de una palabra reservada en Java se ha decidido añadirle la palabra Description a continuación), hasFatalErrors, cost</w:t>
+      </w:r>
+      <w:r>
+        <w:t xml:space="preserve"> y link. Todos tienen las restricciones pedidas, implementadas gracias a las anotaciones correspondientes</w:t>
+      </w:r>
+      <w:r>
+        <w:t xml:space="preserve"> o, en caso necesario, a usar tipos primitivos de Java que no admiten valores nulos</w:t>
+      </w:r>
+      <w:r>
+        <w:t xml:space="preserve">. </w:t>
       </w:r>
       <w:r>
         <w:t>Aquellos atributos que no estuvieran explícitamente mencionados como opcionales se han implementado como obligatorios. Se ha decidido que e</w:t>
@@ -3965,13 +3801,8 @@
       <w:r>
         <w:t xml:space="preserve">l atributo </w:t>
       </w:r>
-      <w:proofErr w:type="spellStart"/>
-      <w:r>
-        <w:t>cost</w:t>
-      </w:r>
-      <w:proofErr w:type="spellEnd"/>
-      <w:r>
-        <w:t xml:space="preserve"> sea</w:t>
+      <w:r>
+        <w:t>cost sea</w:t>
       </w:r>
       <w:r>
         <w:t xml:space="preserve"> </w:t>
@@ -3989,263 +3820,135 @@
         <w:t xml:space="preserve"> en lugar de </w:t>
       </w:r>
       <w:r>
-        <w:t xml:space="preserve">uno decimal, análogamente al atributo </w:t>
-      </w:r>
-      <w:proofErr w:type="spellStart"/>
-      <w:r>
-        <w:t>estimatedCost</w:t>
-      </w:r>
-      <w:proofErr w:type="spellEnd"/>
-      <w:r>
-        <w:t xml:space="preserve"> de las historias de usuario (requisito siguiente); no obstante, se cambiará en el futuro en caso necesario.</w:t>
-      </w:r>
-    </w:p>
-    <w:p>
-      <w:r>
-        <w:t xml:space="preserve">Además, se ha añadido un atributo que no se pedía expresamente: un booleano llamado </w:t>
-      </w:r>
-      <w:proofErr w:type="spellStart"/>
-      <w:r>
-        <w:t>draftMode</w:t>
-      </w:r>
-      <w:proofErr w:type="spellEnd"/>
-      <w:r>
-        <w:t>. A pesar de que en el enunciado del requisito se indica que un proyecto es una agregación de historias de usuario, se ha considerado que es más lógico implementar esta relación como una composición, ya que la existencia de un proyecto no tiene sentido sin la existencia de las historias de usuario que lo compongan, y viceversa. Por tanto, este atributo se hacía necesario. Su función es indicar si un proyecto se encuentra finalizado o no: se creará un proyecto en el sistema antes de crear sus historias de usuario y, para evitar que se genere un error por no tener asignadas aún ninguna de sus partes, se indica que el proyecto se encuentra en modo borrador. Cuando se creen historias de usuario y se le asignen a este proyecto, podrá dejar de estar en modo borrador. Adicionalmente, este atributo tiene otra función: cuando el proyecto tenga errores fatales, deberá estar también en modo borrador hasta que estos se solucionen.</w:t>
-      </w:r>
-    </w:p>
-    <w:p>
-      <w:r>
-        <w:t xml:space="preserve">En cuanto a las relaciones de </w:t>
-      </w:r>
-      <w:proofErr w:type="spellStart"/>
-      <w:r>
-        <w:t>project</w:t>
-      </w:r>
-      <w:proofErr w:type="spellEnd"/>
-      <w:r>
-        <w:t xml:space="preserve">, sólo tiene una: una relación unidireccional </w:t>
-      </w:r>
-      <w:proofErr w:type="spellStart"/>
-      <w:r>
-        <w:t>many-to-one</w:t>
-      </w:r>
-      <w:proofErr w:type="spellEnd"/>
-      <w:r>
-        <w:t xml:space="preserve"> con </w:t>
-      </w:r>
-      <w:proofErr w:type="gramStart"/>
-      <w:r>
-        <w:t>manager</w:t>
-      </w:r>
-      <w:proofErr w:type="gramEnd"/>
-      <w:r>
-        <w:t xml:space="preserve">. Un </w:t>
-      </w:r>
-      <w:proofErr w:type="gramStart"/>
-      <w:r>
-        <w:t>manager</w:t>
-      </w:r>
-      <w:proofErr w:type="gramEnd"/>
-      <w:r>
-        <w:t xml:space="preserve"> tiene cero o muchos </w:t>
-      </w:r>
-      <w:proofErr w:type="spellStart"/>
-      <w:r>
-        <w:t>projects</w:t>
-      </w:r>
-      <w:proofErr w:type="spellEnd"/>
-      <w:r>
-        <w:t xml:space="preserve">, mientras que un </w:t>
-      </w:r>
-      <w:proofErr w:type="spellStart"/>
-      <w:r>
-        <w:t>project</w:t>
-      </w:r>
-      <w:proofErr w:type="spellEnd"/>
-      <w:r>
-        <w:t xml:space="preserve"> tiene obligatoriamente un manager.</w:t>
-      </w:r>
-    </w:p>
-    <w:p>
-      <w:r>
-        <w:t xml:space="preserve">Las </w:t>
-      </w:r>
-      <w:commentRangeStart w:id="11"/>
-      <w:r>
-        <w:t xml:space="preserve">restricciones más complejas </w:t>
-      </w:r>
-      <w:commentRangeEnd w:id="11"/>
-      <w:r>
-        <w:rPr>
-          <w:rStyle w:val="Refdecomentario"/>
-        </w:rPr>
-        <w:commentReference w:id="11"/>
-      </w:r>
-      <w:r>
-        <w:t xml:space="preserve">aún no se han implementado, debido a que deben ir en los servicios, y todavía no se ha dado en clase de teoría. Estas restricciones son: las historias de usuario de un proyecto deben ser todas del mismo gerente; un proyecto con errores fatales debe tener su </w:t>
-      </w:r>
-      <w:proofErr w:type="spellStart"/>
-      <w:r>
-        <w:t>draftMode</w:t>
-      </w:r>
-      <w:proofErr w:type="spellEnd"/>
-      <w:r>
-        <w:t xml:space="preserve"> a true; un proyecto que aún no tiene historias de usuario debe tener su </w:t>
-      </w:r>
-      <w:proofErr w:type="spellStart"/>
-      <w:r>
-        <w:t>draftMode</w:t>
-      </w:r>
-      <w:proofErr w:type="spellEnd"/>
-      <w:r>
-        <w:t xml:space="preserve"> a true.</w:t>
-      </w:r>
-    </w:p>
-    <w:p>
-      <w:r>
-        <w:t>De ahora en adelante, sólo se mencionarán las restricciones complejas que estén sin implementar de entidades posteriores, pero no se explicará el motivo debido a que es el mismo que aquí descrito.</w:t>
+        <w:t>uno decimal, análogamente al atributo estimatedCost de las historias de usuario (</w:t>
+      </w:r>
+      <w:r>
+        <w:t xml:space="preserve">explicado en el </w:t>
+      </w:r>
+      <w:r>
+        <w:t>requisito siguiente); no obstante, se cambiará en el futuro en caso necesario.</w:t>
+      </w:r>
+    </w:p>
+    <w:p>
+      <w:r>
+        <w:t xml:space="preserve">Además, se ha añadido un atributo que no se pedía expresamente: un booleano llamado draftMode. </w:t>
+      </w:r>
+      <w:r>
+        <w:t>En</w:t>
+      </w:r>
+      <w:r>
+        <w:t xml:space="preserve"> el enunciado del requisito se indica que un proyecto es una agregación de historias de usuario, ya que la existencia de un proyecto no tiene sentido sin la existencia de las historias de usuario que lo compongan, y viceversa. Por tanto, este atributo se hacía necesario. Su función es indicar si un proyecto se encuentra finalizado o no: se creará un proyecto en el sistema antes de crear sus historias de usuario y, para evitar que se genere un error por no tener asignadas aún ninguna de sus partes, se indica que el proyecto se encuentra en modo borrador. Cuando se creen historias de usuario y se le asignen a este proyecto, podrá dejar de estar en modo borrador. Adicionalmente, este atributo tiene otra función: cuando el proyecto tenga errores fatales, deberá estar también en modo borrador hasta que estos se solucionen.</w:t>
+      </w:r>
+    </w:p>
+    <w:p>
+      <w:r>
+        <w:t>En cuanto a las relaciones de project, sólo tiene una: una relación unidireccional many-to-one con manager. Un manager tiene cero o muchos projects, mientras que un project tiene obligatoriamente un manager.</w:t>
+      </w:r>
+    </w:p>
+    <w:p>
+      <w:r>
+        <w:t xml:space="preserve">Las restricciones más complejas aún no se han implementado, debido a que deben ir en los servicios, y todavía no se ha </w:t>
+      </w:r>
+      <w:r>
+        <w:t>explicado</w:t>
+      </w:r>
+      <w:r>
+        <w:t xml:space="preserve"> en clase de teoría. Estas restricciones son: las historias de usuario de un proyecto deben ser todas del mismo gerente; un proyecto con errores fatales debe tener su draftMode a true; un proyecto que aún no tiene historias de usuario debe tener su draftMode a true.</w:t>
+      </w:r>
+    </w:p>
+    <w:p>
+      <w:r>
+        <w:t>De ahora en adelante, sólo se mencionarán las restricciones complejas que estén sin implementar de entidades posteriores, pero no se explicará el motivo</w:t>
+      </w:r>
+      <w:r>
+        <w:t xml:space="preserve"> de no haberse añadido aún</w:t>
+      </w:r>
+      <w:r>
+        <w:t xml:space="preserve"> debido a que es el mismo que aquí descrito.</w:t>
       </w:r>
     </w:p>
     <w:p>
       <w:pPr>
         <w:pStyle w:val="Ttulo3"/>
       </w:pPr>
-      <w:bookmarkStart w:id="12" w:name="_Toc160301903"/>
+      <w:bookmarkStart w:id="11" w:name="_Toc160301903"/>
       <w:r>
         <w:t>Validación por el profesor</w:t>
       </w:r>
+      <w:bookmarkEnd w:id="11"/>
+    </w:p>
+    <w:p>
+      <w:r>
+        <w:t>El profesor dio el visto bueno a esta implementación el día 21/02/2024. Sugirió darle esa doble funcionalidad al atributo draftMode.</w:t>
+      </w:r>
+      <w:r>
+        <w:t xml:space="preserve"> El día 06/03/2024 indicó que era más lógico utilizar tipos primitivos en aquellos atributos que no pudieran ser nulos, en lugar de usar tipos envolventes y añadirles la anotación @NotNull.</w:t>
+      </w:r>
+    </w:p>
+    <w:p>
+      <w:pPr>
+        <w:jc w:val="left"/>
+      </w:pPr>
+    </w:p>
+    <w:p>
+      <w:pPr>
+        <w:pStyle w:val="Ttulo2"/>
+      </w:pPr>
+      <w:bookmarkStart w:id="12" w:name="_Toc160301904"/>
+      <w:r>
+        <w:t>Requisito obligatorio 2</w:t>
+      </w:r>
       <w:bookmarkEnd w:id="12"/>
     </w:p>
     <w:p>
-      <w:r>
-        <w:t xml:space="preserve">El profesor dio el visto bueno a esta implementación el día 21/02/2024. Sugirió darle esa doble funcionalidad al atributo </w:t>
-      </w:r>
-      <w:proofErr w:type="spellStart"/>
-      <w:r>
-        <w:t>draftMode</w:t>
-      </w:r>
-      <w:proofErr w:type="spellEnd"/>
-      <w:r>
-        <w:t>.</w:t>
-      </w:r>
-    </w:p>
-    <w:p>
-      <w:pPr>
-        <w:jc w:val="left"/>
-      </w:pPr>
-    </w:p>
-    <w:p>
-      <w:pPr>
-        <w:pStyle w:val="Ttulo2"/>
-      </w:pPr>
-      <w:bookmarkStart w:id="13" w:name="_Toc160301904"/>
-      <w:r>
-        <w:t>Requisito obligatorio 2</w:t>
+      <w:pPr>
+        <w:pStyle w:val="Ttulo3"/>
+      </w:pPr>
+      <w:bookmarkStart w:id="13" w:name="_Toc160301905"/>
+      <w:r>
+        <w:t>Descripción</w:t>
       </w:r>
       <w:bookmarkEnd w:id="13"/>
     </w:p>
     <w:p>
+      <w:r>
+        <w:t>Implementar un</w:t>
+      </w:r>
+      <w:r>
+        <w:t>a</w:t>
+      </w:r>
+      <w:r>
+        <w:t xml:space="preserve"> </w:t>
+      </w:r>
+      <w:r>
+        <w:t>entidad llamada userStory (historia de usuario en español). Una historia de usuario, HU, es un documento utilizado por un gerente para representar la unidad mínima de trabajo en un proyecto. En el dominio del problema, es la parte de la que se compone un proyecto. Una HU debe contar con la siguiente información: un título (no en blanco, 75 caracteres o menos), una descripción (no en blanco, 100 caracteres o menos), un coste estimado en horas (positivo mayor de cero), un criterio o criterios de aceptación (no en blanco, 100 caracteres o menos), su prioridad</w:t>
+      </w:r>
+      <w:r>
+        <w:t xml:space="preserve"> (“Must”, “Should”, “Could”, o “Won’t”)</w:t>
+      </w:r>
+      <w:r>
+        <w:t xml:space="preserve"> y opcionalmente un enlace con más información.</w:t>
+      </w:r>
+    </w:p>
+    <w:p>
       <w:pPr>
         <w:pStyle w:val="Ttulo3"/>
       </w:pPr>
-      <w:bookmarkStart w:id="14" w:name="_Toc160301905"/>
-      <w:r>
-        <w:t>Descripción</w:t>
+      <w:bookmarkStart w:id="14" w:name="_Toc160301906"/>
+      <w:r>
+        <w:t>Análisis y decisiones</w:t>
       </w:r>
       <w:bookmarkEnd w:id="14"/>
     </w:p>
     <w:p>
       <w:r>
-        <w:t>Implementar un</w:t>
-      </w:r>
-      <w:r>
-        <w:t>a</w:t>
-      </w:r>
-      <w:r>
-        <w:t xml:space="preserve"> </w:t>
-      </w:r>
-      <w:r>
-        <w:t xml:space="preserve">entidad llamada </w:t>
-      </w:r>
-      <w:proofErr w:type="spellStart"/>
-      <w:r>
-        <w:t>userStory</w:t>
-      </w:r>
-      <w:proofErr w:type="spellEnd"/>
-      <w:r>
-        <w:t xml:space="preserve"> (historia de usuario en español). Una historia de usuario, HU, es un documento utilizado por un gerente para representar la unidad mínima de trabajo en un proyecto. En el dominio del problema, es la parte de la que se compone un proyecto. Una HU debe contar con la siguiente información: un título (no en blanco, 75 caracteres o menos), una descripción (no en blanco, 100 caracteres o menos), un coste estimado en horas (positivo mayor de cero), un criterio o criterios de aceptación (no en blanco, 100 caracteres o menos), su prioridad</w:t>
-      </w:r>
-      <w:r>
-        <w:t xml:space="preserve"> (“</w:t>
-      </w:r>
-      <w:proofErr w:type="spellStart"/>
-      <w:r>
-        <w:t>Must</w:t>
-      </w:r>
-      <w:proofErr w:type="spellEnd"/>
-      <w:r>
-        <w:t>”, “</w:t>
-      </w:r>
-      <w:proofErr w:type="spellStart"/>
-      <w:r>
-        <w:t>Should</w:t>
-      </w:r>
-      <w:proofErr w:type="spellEnd"/>
-      <w:r>
-        <w:t>”, “</w:t>
-      </w:r>
-      <w:proofErr w:type="spellStart"/>
-      <w:r>
-        <w:t>Could</w:t>
-      </w:r>
-      <w:proofErr w:type="spellEnd"/>
-      <w:r>
-        <w:t>”, o “</w:t>
-      </w:r>
-      <w:proofErr w:type="spellStart"/>
-      <w:r>
-        <w:t>Won’t</w:t>
-      </w:r>
-      <w:proofErr w:type="spellEnd"/>
-      <w:r>
-        <w:t>”)</w:t>
-      </w:r>
-      <w:r>
-        <w:t xml:space="preserve"> y opcionalmente un enlace con más información.</w:t>
-      </w:r>
-    </w:p>
-    <w:p>
-      <w:pPr>
-        <w:pStyle w:val="Ttulo3"/>
-      </w:pPr>
-      <w:bookmarkStart w:id="15" w:name="_Toc160301906"/>
-      <w:r>
-        <w:t>Análisis y decisiones</w:t>
-      </w:r>
-      <w:bookmarkEnd w:id="15"/>
-    </w:p>
-    <w:p>
-      <w:r>
-        <w:t xml:space="preserve">Tras haber atendido a las lecciones de clase, y haber consultado en caso necesario las transparencias correspondientes, se implementó la entidad </w:t>
-      </w:r>
-      <w:proofErr w:type="spellStart"/>
-      <w:r>
-        <w:t>user</w:t>
-      </w:r>
-      <w:proofErr w:type="spellEnd"/>
-      <w:r>
-        <w:t xml:space="preserve"> </w:t>
-      </w:r>
-      <w:proofErr w:type="spellStart"/>
-      <w:r>
-        <w:t>s</w:t>
-      </w:r>
-      <w:r>
-        <w:t>tory</w:t>
-      </w:r>
-      <w:proofErr w:type="spellEnd"/>
-      <w:r>
-        <w:t xml:space="preserve"> de la siguiente manera:</w:t>
+        <w:t>Tras haber atendido a las lecciones de clase, y haber consultado en caso necesario las transparencias correspondientes, se implementó la entidad user</w:t>
+      </w:r>
+      <w:r>
+        <w:t xml:space="preserve"> s</w:t>
+      </w:r>
+      <w:r>
+        <w:t>tory de la siguiente manera:</w:t>
       </w:r>
     </w:p>
     <w:p>
@@ -4254,16 +3957,16 @@
           <w:noProof/>
         </w:rPr>
         <w:drawing>
-          <wp:anchor distT="0" distB="0" distL="114300" distR="114300" simplePos="0" relativeHeight="251662336" behindDoc="0" locked="0" layoutInCell="1" allowOverlap="1" wp14:anchorId="6097342A" wp14:editId="0EEE0EDC">
+          <wp:anchor distT="0" distB="0" distL="114300" distR="114300" simplePos="0" relativeHeight="251662336" behindDoc="0" locked="0" layoutInCell="1" allowOverlap="1" wp14:anchorId="6097342A" wp14:editId="0DCA77AD">
             <wp:simplePos x="0" y="0"/>
             <wp:positionH relativeFrom="margin">
               <wp:align>left</wp:align>
             </wp:positionH>
             <wp:positionV relativeFrom="paragraph">
-              <wp:posOffset>19050</wp:posOffset>
+              <wp:posOffset>20055</wp:posOffset>
             </wp:positionV>
-            <wp:extent cx="3175635" cy="3782060"/>
-            <wp:effectExtent l="19050" t="19050" r="24765" b="27940"/>
+            <wp:extent cx="3175635" cy="3462020"/>
+            <wp:effectExtent l="19050" t="19050" r="24765" b="24130"/>
             <wp:wrapSquare wrapText="bothSides"/>
             <wp:docPr id="1731775036" name="Imagen 1"/>
             <wp:cNvGraphicFramePr>
@@ -4277,7 +3980,7 @@
                     <pic:cNvPicPr/>
                   </pic:nvPicPr>
                   <pic:blipFill>
-                    <a:blip r:embed="rId22">
+                    <a:blip r:embed="rId18">
                       <a:extLst>
                         <a:ext uri="{28A0092B-C50C-407E-A947-70E740481C1C}">
                           <a14:useLocalDpi xmlns:a14="http://schemas.microsoft.com/office/drawing/2010/main" val="0"/>
@@ -4291,7 +3994,7 @@
                   <pic:spPr>
                     <a:xfrm>
                       <a:off x="0" y="0"/>
-                      <a:ext cx="3175635" cy="3782060"/>
+                      <a:ext cx="3175635" cy="3462020"/>
                     </a:xfrm>
                     <a:prstGeom prst="rect">
                       <a:avLst/>
@@ -4315,106 +4018,59 @@
         </w:drawing>
       </w:r>
       <w:r>
-        <w:t xml:space="preserve">Vemos que la clase Java se encuentra en el paquete </w:t>
-      </w:r>
-      <w:proofErr w:type="spellStart"/>
-      <w:proofErr w:type="gramStart"/>
-      <w:r>
-        <w:t>acme.entities</w:t>
-      </w:r>
-      <w:proofErr w:type="gramEnd"/>
-      <w:r>
-        <w:t>.user</w:t>
+        <w:t>La</w:t>
+      </w:r>
+      <w:r>
+        <w:t xml:space="preserve"> clase Java se encuentra en el paquete acme.entities.user</w:t>
       </w:r>
       <w:r>
         <w:t>s</w:t>
       </w:r>
       <w:r>
-        <w:t>tories</w:t>
-      </w:r>
-      <w:proofErr w:type="spellEnd"/>
-      <w:r>
-        <w:t xml:space="preserve"> y que extiende a la clase </w:t>
-      </w:r>
-      <w:proofErr w:type="spellStart"/>
-      <w:r>
-        <w:t>AbstractEntity</w:t>
-      </w:r>
-      <w:proofErr w:type="spellEnd"/>
-      <w:r>
-        <w:t xml:space="preserve"> heredada de Acme Framework.</w:t>
-      </w:r>
-    </w:p>
-    <w:p>
-      <w:r>
-        <w:t xml:space="preserve">A continuación, están implementados los atributos especificados en el enunciado del requisito: </w:t>
-      </w:r>
-      <w:proofErr w:type="spellStart"/>
-      <w:r>
-        <w:t>title</w:t>
-      </w:r>
-      <w:proofErr w:type="spellEnd"/>
+        <w:t>tories y extiende a la clase AbstractEntity heredada de Acme Framework.</w:t>
+      </w:r>
+    </w:p>
+    <w:p>
+      <w:r>
+        <w:t xml:space="preserve">A continuación, están implementados los atributos especificados en el enunciado del requisito: title, </w:t>
+      </w:r>
+      <w:r>
+        <w:t>description</w:t>
+      </w:r>
       <w:r>
         <w:t xml:space="preserve">, </w:t>
       </w:r>
-      <w:proofErr w:type="spellStart"/>
-      <w:r>
-        <w:t>description</w:t>
-      </w:r>
-      <w:proofErr w:type="spellEnd"/>
-      <w:r>
-        <w:t xml:space="preserve">, </w:t>
-      </w:r>
-      <w:proofErr w:type="spellStart"/>
       <w:r>
         <w:t>estimatedC</w:t>
       </w:r>
       <w:r>
         <w:t>ost</w:t>
       </w:r>
-      <w:proofErr w:type="spellEnd"/>
-      <w:r>
-        <w:t xml:space="preserve">, </w:t>
-      </w:r>
-      <w:proofErr w:type="spellStart"/>
-      <w:r>
-        <w:t>acceptanceCriteria</w:t>
-      </w:r>
-      <w:proofErr w:type="spellEnd"/>
-      <w:r>
-        <w:t xml:space="preserve">, </w:t>
-      </w:r>
-      <w:proofErr w:type="spellStart"/>
-      <w:r>
-        <w:t>priority</w:t>
-      </w:r>
-      <w:proofErr w:type="spellEnd"/>
-      <w:r>
-        <w:t xml:space="preserve"> y </w:t>
-      </w:r>
-      <w:proofErr w:type="gramStart"/>
-      <w:r>
-        <w:t>link</w:t>
-      </w:r>
-      <w:proofErr w:type="gramEnd"/>
-      <w:r>
-        <w:t>. Todos tienen las restricciones pedidas, implementadas gracias a las anotaciones correspondientes. Aquellos atributos que no estuvieran explícitamente mencionados como opcionales se han implementado como obligatorios.</w:t>
+      <w:r>
+        <w:t>, acceptanceCriteria, priority</w:t>
+      </w:r>
+      <w:r>
+        <w:t xml:space="preserve"> y link. Todos tienen las restricciones pedidas, implementadas gracias a las anotaciones correspondientes</w:t>
+      </w:r>
+      <w:r>
+        <w:t xml:space="preserve"> </w:t>
+      </w:r>
+      <w:r>
+        <w:t>o, en caso necesario, a usar tipos primitivos de Java que no admiten valores nulos</w:t>
+      </w:r>
+      <w:r>
+        <w:t>. Aquellos atributos que no estuvieran explícitamente mencionados como opcionales se han implementado como obligatorios.</w:t>
       </w:r>
     </w:p>
     <w:p>
       <w:r>
         <w:t xml:space="preserve">Se ha decidido que el atributo </w:t>
       </w:r>
-      <w:proofErr w:type="spellStart"/>
       <w:r>
         <w:t>estimatedC</w:t>
       </w:r>
       <w:r>
-        <w:t>ost</w:t>
-      </w:r>
-      <w:proofErr w:type="spellEnd"/>
-      <w:r>
-        <w:t xml:space="preserve"> sea </w:t>
+        <w:t xml:space="preserve">ost sea </w:t>
       </w:r>
       <w:r>
         <w:t>un</w:t>
@@ -4423,26 +4079,19 @@
         <w:t xml:space="preserve"> número entero </w:t>
       </w:r>
       <w:r>
-        <w:t xml:space="preserve">debido a que representa un número de horas, que no pueden ser decimales. También se consideró crear un </w:t>
-      </w:r>
-      <w:proofErr w:type="spellStart"/>
-      <w:r>
-        <w:t>DataType</w:t>
-      </w:r>
-      <w:proofErr w:type="spellEnd"/>
-      <w:r>
-        <w:t xml:space="preserve"> llamado </w:t>
-      </w:r>
-      <w:proofErr w:type="spellStart"/>
-      <w:r>
-        <w:t>Hour</w:t>
-      </w:r>
-      <w:proofErr w:type="spellEnd"/>
-      <w:r>
-        <w:t>, pero se descartó ya que era esencialmente lo mismo que implementar el atributo como un entero. N</w:t>
-      </w:r>
-      <w:r>
-        <w:t>o obstante, se cambiará en el futuro en caso necesario.</w:t>
+        <w:t xml:space="preserve">debido a que representa un número de horas, que </w:t>
+      </w:r>
+      <w:r>
+        <w:t>genera confusión si se usan números decimales ya que las horas siguen un sistema hexadecimal y no decimal, que sería lo que estaría indicando un atributo de tipo double</w:t>
+      </w:r>
+      <w:r>
+        <w:t xml:space="preserve">. También se consideró crear un DataType llamado Hour, pero se descartó ya que era esencialmente lo mismo que implementar el atributo como un entero. </w:t>
+      </w:r>
+      <w:r>
+        <w:t>Esta implementación</w:t>
+      </w:r>
+      <w:r>
+        <w:t xml:space="preserve"> se cambiará en el futuro en caso necesario.</w:t>
       </w:r>
     </w:p>
     <w:p>
@@ -4474,7 +4123,7 @@
                     <pic:cNvPicPr/>
                   </pic:nvPicPr>
                   <pic:blipFill>
-                    <a:blip r:embed="rId23">
+                    <a:blip r:embed="rId19">
                       <a:extLst>
                         <a:ext uri="{28A0092B-C50C-407E-A947-70E740481C1C}">
                           <a14:useLocalDpi xmlns:a14="http://schemas.microsoft.com/office/drawing/2010/main" val="0"/>
@@ -4512,332 +4161,256 @@
         </w:drawing>
       </w:r>
       <w:r>
-        <w:t xml:space="preserve">Para el atributo </w:t>
-      </w:r>
-      <w:proofErr w:type="spellStart"/>
-      <w:r>
-        <w:t>priority</w:t>
-      </w:r>
-      <w:proofErr w:type="spellEnd"/>
-      <w:r>
-        <w:t xml:space="preserve"> se ha creado un enumerado con los posibles valores pedidos en el enunciado del requisito, que vemos en la siguiente imagen:</w:t>
-      </w:r>
-    </w:p>
-    <w:p>
-      <w:r>
-        <w:t xml:space="preserve">Se encuentra en el mismo paquete que </w:t>
-      </w:r>
-      <w:proofErr w:type="spellStart"/>
-      <w:r>
-        <w:t>user</w:t>
-      </w:r>
-      <w:proofErr w:type="spellEnd"/>
+        <w:t>Para el atributo priority se ha creado un enumerado con los posibles valores pedidos en el enunciado del requisito, que vemos en la siguiente imagen:</w:t>
+      </w:r>
+    </w:p>
+    <w:p>
+      <w:r>
+        <w:t>Se encuentra en el mismo paquete que user story.</w:t>
+      </w:r>
+    </w:p>
+    <w:p>
+      <w:r>
+        <w:t xml:space="preserve">En cuanto a las relaciones de </w:t>
+      </w:r>
+      <w:r>
+        <w:t>user story</w:t>
+      </w:r>
+      <w:r>
+        <w:t xml:space="preserve">, </w:t>
+      </w:r>
+      <w:r>
+        <w:t>tiene dos</w:t>
+      </w:r>
+      <w:r>
+        <w:t>: una relación unidireccional many-to-one con manager</w:t>
+      </w:r>
+      <w:r>
+        <w:t xml:space="preserve"> y otra </w:t>
+      </w:r>
+      <w:r>
+        <w:t>unidireccional many-to-many</w:t>
+      </w:r>
+      <w:r>
+        <w:t xml:space="preserve"> con project</w:t>
+      </w:r>
+      <w:r>
+        <w:t xml:space="preserve">. Un manager </w:t>
+      </w:r>
+      <w:r>
+        <w:t>crea</w:t>
+      </w:r>
+      <w:r>
+        <w:t xml:space="preserve"> cero o muchos </w:t>
+      </w:r>
+      <w:r>
+        <w:t>user stories</w:t>
+      </w:r>
+      <w:r>
+        <w:t xml:space="preserve">, mientras que un </w:t>
+      </w:r>
+      <w:r>
+        <w:t>user story</w:t>
+      </w:r>
       <w:r>
         <w:t xml:space="preserve"> </w:t>
       </w:r>
-      <w:proofErr w:type="spellStart"/>
-      <w:r>
-        <w:t>story</w:t>
-      </w:r>
-      <w:proofErr w:type="spellEnd"/>
+      <w:r>
+        <w:t>es creado</w:t>
+      </w:r>
+      <w:r>
+        <w:t xml:space="preserve"> obligatoriamente un manager.</w:t>
+      </w:r>
+      <w:r>
+        <w:t xml:space="preserve"> </w:t>
+      </w:r>
+      <w:r>
+        <w:t>Algo distinto</w:t>
+      </w:r>
+      <w:r>
+        <w:t xml:space="preserve"> sucede con project: un project está compuesto por uno o muchos user stories, </w:t>
+      </w:r>
+      <w:r>
+        <w:t xml:space="preserve">sin embargo </w:t>
+      </w:r>
+      <w:r>
+        <w:t xml:space="preserve">un user story </w:t>
+      </w:r>
+      <w:r>
+        <w:t>puede ser compartido por varios projects</w:t>
+      </w:r>
       <w:r>
         <w:t>.</w:t>
       </w:r>
     </w:p>
     <w:p>
       <w:r>
-        <w:t xml:space="preserve">En cuanto a las relaciones de </w:t>
-      </w:r>
-      <w:proofErr w:type="spellStart"/>
-      <w:r>
-        <w:t>user</w:t>
-      </w:r>
-      <w:proofErr w:type="spellEnd"/>
-      <w:r>
-        <w:t xml:space="preserve"> </w:t>
-      </w:r>
-      <w:proofErr w:type="spellStart"/>
-      <w:r>
-        <w:t>story</w:t>
-      </w:r>
-      <w:proofErr w:type="spellEnd"/>
-      <w:r>
-        <w:t xml:space="preserve">, </w:t>
-      </w:r>
-      <w:r>
-        <w:t>tiene dos</w:t>
-      </w:r>
-      <w:r>
-        <w:t xml:space="preserve">: una relación unidireccional </w:t>
-      </w:r>
-      <w:proofErr w:type="spellStart"/>
-      <w:r>
-        <w:t>many-to-one</w:t>
-      </w:r>
-      <w:proofErr w:type="spellEnd"/>
-      <w:r>
-        <w:t xml:space="preserve"> con </w:t>
-      </w:r>
-      <w:proofErr w:type="gramStart"/>
-      <w:r>
-        <w:t>manager</w:t>
-      </w:r>
-      <w:proofErr w:type="gramEnd"/>
-      <w:r>
-        <w:t xml:space="preserve"> y otra igual con </w:t>
-      </w:r>
-      <w:proofErr w:type="spellStart"/>
-      <w:r>
-        <w:t>project</w:t>
-      </w:r>
-      <w:proofErr w:type="spellEnd"/>
-      <w:r>
-        <w:t xml:space="preserve">. Un </w:t>
-      </w:r>
-      <w:proofErr w:type="gramStart"/>
-      <w:r>
-        <w:t>manager</w:t>
-      </w:r>
-      <w:proofErr w:type="gramEnd"/>
-      <w:r>
-        <w:t xml:space="preserve"> </w:t>
-      </w:r>
-      <w:r>
-        <w:t>crea</w:t>
-      </w:r>
-      <w:r>
-        <w:t xml:space="preserve"> cero o muchos </w:t>
-      </w:r>
-      <w:proofErr w:type="spellStart"/>
-      <w:r>
-        <w:t>user</w:t>
-      </w:r>
-      <w:proofErr w:type="spellEnd"/>
-      <w:r>
-        <w:t xml:space="preserve"> </w:t>
-      </w:r>
-      <w:proofErr w:type="spellStart"/>
-      <w:r>
-        <w:t>stories</w:t>
-      </w:r>
-      <w:proofErr w:type="spellEnd"/>
-      <w:r>
-        <w:t xml:space="preserve">, mientras que un </w:t>
-      </w:r>
-      <w:proofErr w:type="spellStart"/>
-      <w:r>
-        <w:t>user</w:t>
-      </w:r>
-      <w:proofErr w:type="spellEnd"/>
-      <w:r>
-        <w:t xml:space="preserve"> </w:t>
-      </w:r>
-      <w:proofErr w:type="spellStart"/>
-      <w:r>
-        <w:t>story</w:t>
-      </w:r>
-      <w:proofErr w:type="spellEnd"/>
-      <w:r>
-        <w:t xml:space="preserve"> </w:t>
-      </w:r>
-      <w:r>
-        <w:t>es creado</w:t>
-      </w:r>
-      <w:r>
-        <w:t xml:space="preserve"> obligatoriamente un manager.</w:t>
-      </w:r>
-      <w:r>
-        <w:t xml:space="preserve"> Lo mismo sucede con </w:t>
-      </w:r>
-      <w:proofErr w:type="spellStart"/>
-      <w:r>
-        <w:t>project</w:t>
-      </w:r>
-      <w:proofErr w:type="spellEnd"/>
-      <w:r>
-        <w:t xml:space="preserve">: un </w:t>
-      </w:r>
-      <w:proofErr w:type="spellStart"/>
-      <w:r>
-        <w:t>project</w:t>
-      </w:r>
-      <w:proofErr w:type="spellEnd"/>
-      <w:r>
-        <w:t xml:space="preserve"> está compuesto por uno o muchos </w:t>
-      </w:r>
-      <w:proofErr w:type="spellStart"/>
-      <w:r>
-        <w:t>user</w:t>
-      </w:r>
-      <w:proofErr w:type="spellEnd"/>
-      <w:r>
-        <w:t xml:space="preserve"> </w:t>
-      </w:r>
-      <w:proofErr w:type="spellStart"/>
-      <w:r>
-        <w:t>stories</w:t>
-      </w:r>
-      <w:proofErr w:type="spellEnd"/>
-      <w:r>
-        <w:t xml:space="preserve">, mientras que un </w:t>
-      </w:r>
-      <w:proofErr w:type="spellStart"/>
-      <w:r>
-        <w:t>user</w:t>
-      </w:r>
-      <w:proofErr w:type="spellEnd"/>
-      <w:r>
-        <w:t xml:space="preserve"> </w:t>
-      </w:r>
-      <w:proofErr w:type="spellStart"/>
-      <w:r>
-        <w:t>story</w:t>
-      </w:r>
-      <w:proofErr w:type="spellEnd"/>
-      <w:r>
-        <w:t xml:space="preserve"> sólo es de un </w:t>
-      </w:r>
-      <w:proofErr w:type="spellStart"/>
-      <w:r>
-        <w:t>project</w:t>
-      </w:r>
-      <w:proofErr w:type="spellEnd"/>
-      <w:r>
-        <w:t>.</w:t>
-      </w:r>
-    </w:p>
-    <w:p>
-      <w:pPr>
-        <w:pStyle w:val="Ttulo3"/>
-      </w:pPr>
-      <w:bookmarkStart w:id="16" w:name="_Toc160301907"/>
-      <w:r>
-        <w:t>Validación por el profesor</w:t>
-      </w:r>
-      <w:bookmarkEnd w:id="16"/>
-    </w:p>
-    <w:p>
-      <w:r>
-        <w:t xml:space="preserve">El profesor recordó que la relación recomendada a implementar entre dos objetos, en caso de duda, era una relación unidireccional </w:t>
-      </w:r>
-      <w:proofErr w:type="spellStart"/>
-      <w:r>
-        <w:t>many-to-one</w:t>
-      </w:r>
-      <w:proofErr w:type="spellEnd"/>
-      <w:r>
-        <w:t>; así se ha implementado la composición proyecto – historia de usuario.</w:t>
-      </w:r>
-    </w:p>
-    <w:p>
-      <w:commentRangeStart w:id="17"/>
-      <w:r>
-        <w:t xml:space="preserve">Falta </w:t>
-      </w:r>
-      <w:commentRangeEnd w:id="17"/>
-      <w:r>
-        <w:rPr>
-          <w:rStyle w:val="Refdecomentario"/>
-        </w:rPr>
-        <w:commentReference w:id="17"/>
-      </w:r>
-      <w:r>
-        <w:t>la validación del día 6 de marzo.</w:t>
-      </w:r>
-    </w:p>
-    <w:p>
-      <w:pPr>
-        <w:jc w:val="left"/>
-      </w:pPr>
-    </w:p>
-    <w:p>
-      <w:pPr>
-        <w:pStyle w:val="Ttulo2"/>
-      </w:pPr>
-      <w:bookmarkStart w:id="18" w:name="_Toc160301908"/>
-      <w:r>
-        <w:t>Requisito obligatorio 3</w:t>
-      </w:r>
-      <w:bookmarkEnd w:id="18"/>
-    </w:p>
-    <w:p>
-      <w:pPr>
-        <w:pStyle w:val="Ttulo3"/>
-      </w:pPr>
-      <w:bookmarkStart w:id="19" w:name="_Toc160301909"/>
-      <w:r>
-        <w:t>Descripción</w:t>
-      </w:r>
-      <w:bookmarkEnd w:id="19"/>
-    </w:p>
-    <w:p>
-      <w:r>
-        <w:t xml:space="preserve">Implementar </w:t>
-      </w:r>
-      <w:r>
-        <w:t xml:space="preserve">un formulario llamado dashboard. El dashboard de un </w:t>
-      </w:r>
-      <w:proofErr w:type="gramStart"/>
-      <w:r>
-        <w:t>manager</w:t>
-      </w:r>
-      <w:proofErr w:type="gramEnd"/>
-      <w:r>
-        <w:t xml:space="preserve"> debe proporcionar la siguiente información: el número total de historias de usuario de cada prioridad; la media, la desviación, el mínimo y el máximo del coste estimado de las historias de usuario creadas por el manager; la media, la desviación, el mínimo y el máximo del coste de los proyectos del manager.</w:t>
-      </w:r>
-    </w:p>
-    <w:p>
-      <w:r>
-        <w:t>Un dashboard es un formulario ya que proporciona información que no persiste explícitamente en la base de datos, sino que la calcula a partir de datos sí persistidos en esta.</w:t>
-      </w:r>
-    </w:p>
-    <w:p>
-      <w:pPr>
-        <w:pStyle w:val="Ttulo3"/>
-      </w:pPr>
-      <w:bookmarkStart w:id="20" w:name="_Toc160301910"/>
-      <w:r>
-        <w:t>Análisis y decisiones</w:t>
-      </w:r>
-      <w:bookmarkEnd w:id="20"/>
-    </w:p>
-    <w:p>
-      <w:r>
-        <w:t xml:space="preserve">Tras haber atendido a las lecciones de clase, y haber consultado en caso necesario las transparencias correspondientes, se implementó el formulario </w:t>
-      </w:r>
-      <w:proofErr w:type="gramStart"/>
-      <w:r>
-        <w:t>manager</w:t>
-      </w:r>
-      <w:proofErr w:type="gramEnd"/>
-      <w:r>
-        <w:t xml:space="preserve"> </w:t>
-      </w:r>
-      <w:proofErr w:type="spellStart"/>
-      <w:r>
-        <w:t>dahsboard</w:t>
-      </w:r>
-      <w:proofErr w:type="spellEnd"/>
-      <w:r>
-        <w:t xml:space="preserve"> de la siguiente manera:</w:t>
-      </w:r>
-    </w:p>
-    <w:p>
+        <w:t xml:space="preserve">Para implementar la relación many-to-many se podría haber indicado con la anotación @ManyToMany en un atributo de tipo lista de projects. Sin embargo, esto se crearía en la base de datos mediante una tabla intermedia, que guardase cada proyecto con cada una de sus HUs, inaccesible por el desarrollador. Por tanto, se ha optado por implementar una nueva entidad </w:t>
+      </w:r>
       <w:r>
         <w:rPr>
           <w:noProof/>
         </w:rPr>
         <w:drawing>
-          <wp:anchor distT="0" distB="0" distL="114300" distR="114300" simplePos="0" relativeHeight="251665408" behindDoc="0" locked="0" layoutInCell="1" allowOverlap="1" wp14:anchorId="6745794E" wp14:editId="07CC5370">
+          <wp:anchor distT="0" distB="0" distL="114300" distR="114300" simplePos="0" relativeHeight="251666432" behindDoc="0" locked="0" layoutInCell="1" allowOverlap="1" wp14:anchorId="5C7AC6EA" wp14:editId="2C6FA954">
             <wp:simplePos x="0" y="0"/>
             <wp:positionH relativeFrom="margin">
               <wp:align>left</wp:align>
             </wp:positionH>
             <wp:positionV relativeFrom="paragraph">
-              <wp:posOffset>24333</wp:posOffset>
+              <wp:posOffset>233649</wp:posOffset>
             </wp:positionV>
-            <wp:extent cx="3347085" cy="4464685"/>
-            <wp:effectExtent l="19050" t="19050" r="24765" b="12065"/>
+            <wp:extent cx="3040465" cy="3076218"/>
+            <wp:effectExtent l="19050" t="19050" r="26670" b="10160"/>
+            <wp:wrapSquare wrapText="bothSides"/>
+            <wp:docPr id="437960665" name="Imagen 1" descr="Texto, Tabla, Carta&#10;&#10;Descripción generada automáticamente"/>
+            <wp:cNvGraphicFramePr>
+              <a:graphicFrameLocks xmlns:a="http://schemas.openxmlformats.org/drawingml/2006/main" noChangeAspect="1"/>
+            </wp:cNvGraphicFramePr>
+            <a:graphic xmlns:a="http://schemas.openxmlformats.org/drawingml/2006/main">
+              <a:graphicData uri="http://schemas.openxmlformats.org/drawingml/2006/picture">
+                <pic:pic xmlns:pic="http://schemas.openxmlformats.org/drawingml/2006/picture">
+                  <pic:nvPicPr>
+                    <pic:cNvPr id="437960665" name="Imagen 1" descr="Texto, Tabla, Carta&#10;&#10;Descripción generada automáticamente"/>
+                    <pic:cNvPicPr/>
+                  </pic:nvPicPr>
+                  <pic:blipFill>
+                    <a:blip r:embed="rId20">
+                      <a:extLst>
+                        <a:ext uri="{28A0092B-C50C-407E-A947-70E740481C1C}">
+                          <a14:useLocalDpi xmlns:a14="http://schemas.microsoft.com/office/drawing/2010/main" val="0"/>
+                        </a:ext>
+                      </a:extLst>
+                    </a:blip>
+                    <a:stretch>
+                      <a:fillRect/>
+                    </a:stretch>
+                  </pic:blipFill>
+                  <pic:spPr>
+                    <a:xfrm>
+                      <a:off x="0" y="0"/>
+                      <a:ext cx="3040465" cy="3076218"/>
+                    </a:xfrm>
+                    <a:prstGeom prst="rect">
+                      <a:avLst/>
+                    </a:prstGeom>
+                    <a:ln>
+                      <a:solidFill>
+                        <a:schemeClr val="accent1"/>
+                      </a:solidFill>
+                    </a:ln>
+                  </pic:spPr>
+                </pic:pic>
+              </a:graphicData>
+            </a:graphic>
+          </wp:anchor>
+        </w:drawing>
+      </w:r>
+      <w:r>
+        <w:t>llamada ProjectUserStory.java, que haga la misma función que esta tabla pero que sí puede ser accedida por el desarrollador.</w:t>
+      </w:r>
+    </w:p>
+    <w:p>
+      <w:r>
+        <w:t>Vemos que esta entidad se encuentra en el paquete acme.entities.projectuserstories y que también extiende a la clase AbstractEntity.</w:t>
+      </w:r>
+    </w:p>
+    <w:p>
+      <w:r>
+        <w:t>Sólo tiene por atributos sus dos relaciones: una relación unidireccional many-to-one con project y otra igual con user story. De esta forma, se soluciona la problemática de la traducción a la tabla intermedia en la base de datos.</w:t>
+      </w:r>
+    </w:p>
+    <w:p>
+      <w:pPr>
+        <w:pStyle w:val="Ttulo3"/>
+      </w:pPr>
+      <w:bookmarkStart w:id="15" w:name="_Toc160301907"/>
+      <w:r>
+        <w:t>Validación por el profesor</w:t>
+      </w:r>
+      <w:bookmarkEnd w:id="15"/>
+    </w:p>
+    <w:p>
+      <w:r>
+        <w:t xml:space="preserve">El profesor recordó que la relación recomendada a implementar entre dos objetos, en caso de duda, era una relación unidireccional many-to-one; así se ha implementado la </w:t>
+      </w:r>
+      <w:r>
+        <w:t>agregación</w:t>
+      </w:r>
+      <w:r>
+        <w:t xml:space="preserve"> proyecto – historia de usuario.</w:t>
+      </w:r>
+    </w:p>
+    <w:p>
+      <w:r>
+        <w:t>El día 06/03/2024 aclaró que una HU puede ser compartida por varios proyectos, pues este requisito se había malinterpretado, y refirió la información proporcionada por las transparencias de la asignatura: que debía crearse una entidad intermedia.</w:t>
+      </w:r>
+    </w:p>
+    <w:p/>
+    <w:p>
+      <w:pPr>
+        <w:pStyle w:val="Ttulo2"/>
+      </w:pPr>
+      <w:bookmarkStart w:id="16" w:name="_Toc160301908"/>
+      <w:r>
+        <w:t>Requisito obligatorio 3</w:t>
+      </w:r>
+      <w:bookmarkEnd w:id="16"/>
+    </w:p>
+    <w:p>
+      <w:pPr>
+        <w:pStyle w:val="Ttulo3"/>
+      </w:pPr>
+      <w:bookmarkStart w:id="17" w:name="_Toc160301909"/>
+      <w:r>
+        <w:t>Descripción</w:t>
+      </w:r>
+      <w:bookmarkEnd w:id="17"/>
+    </w:p>
+    <w:p>
+      <w:r>
+        <w:t xml:space="preserve">Implementar </w:t>
+      </w:r>
+      <w:r>
+        <w:t>un formulario llamado dashboard. El dashboard de un manager debe proporcionar la siguiente información: el número total de historias de usuario de cada prioridad; la media, la desviación, el mínimo y el máximo del coste estimado de las historias de usuario creadas por el manager; la media, la desviación, el mínimo y el máximo del coste de los proyectos del manager.</w:t>
+      </w:r>
+    </w:p>
+    <w:p>
+      <w:r>
+        <w:t>Un dashboard es un formulario ya que proporciona información que no persiste explícitamente en la base de datos, sino que la calcula a partir de datos sí persistidos en esta.</w:t>
+      </w:r>
+    </w:p>
+    <w:p>
+      <w:pPr>
+        <w:pStyle w:val="Ttulo3"/>
+      </w:pPr>
+      <w:bookmarkStart w:id="18" w:name="_Toc160301910"/>
+      <w:r>
+        <w:t>Análisis y decisiones</w:t>
+      </w:r>
+      <w:bookmarkEnd w:id="18"/>
+    </w:p>
+    <w:p>
+      <w:r>
+        <w:t>Tras haber atendido a las lecciones de clase, y haber consultado en caso necesario las transparencias correspondientes, se implementó el formulario manager dahsboard de la siguiente manera:</w:t>
+      </w:r>
+    </w:p>
+    <w:p>
+      <w:r>
+        <w:rPr>
+          <w:noProof/>
+        </w:rPr>
+        <w:drawing>
+          <wp:anchor distT="0" distB="0" distL="114300" distR="114300" simplePos="0" relativeHeight="251665408" behindDoc="0" locked="0" layoutInCell="1" allowOverlap="1" wp14:anchorId="6745794E" wp14:editId="3E65ADAC">
+            <wp:simplePos x="0" y="0"/>
+            <wp:positionH relativeFrom="margin">
+              <wp:align>left</wp:align>
+            </wp:positionH>
+            <wp:positionV relativeFrom="paragraph">
+              <wp:posOffset>22701</wp:posOffset>
+            </wp:positionV>
+            <wp:extent cx="3367405" cy="3779520"/>
+            <wp:effectExtent l="19050" t="19050" r="23495" b="11430"/>
             <wp:wrapSquare wrapText="bothSides"/>
             <wp:docPr id="157265891" name="Imagen 1"/>
             <wp:cNvGraphicFramePr>
@@ -4851,7 +4424,7 @@
                     <pic:cNvPicPr/>
                   </pic:nvPicPr>
                   <pic:blipFill>
-                    <a:blip r:embed="rId24">
+                    <a:blip r:embed="rId21">
                       <a:extLst>
                         <a:ext uri="{28A0092B-C50C-407E-A947-70E740481C1C}">
                           <a14:useLocalDpi xmlns:a14="http://schemas.microsoft.com/office/drawing/2010/main" val="0"/>
@@ -4865,7 +4438,7 @@
                   <pic:spPr>
                     <a:xfrm>
                       <a:off x="0" y="0"/>
-                      <a:ext cx="3367659" cy="4492225"/>
+                      <a:ext cx="3367405" cy="3779520"/>
                     </a:xfrm>
                     <a:prstGeom prst="rect">
                       <a:avLst/>
@@ -4889,29 +4462,17 @@
         </w:drawing>
       </w:r>
       <w:r>
-        <w:t xml:space="preserve">Vemos que la clase Java se encuentra en el paquete </w:t>
-      </w:r>
-      <w:proofErr w:type="spellStart"/>
-      <w:proofErr w:type="gramStart"/>
-      <w:r>
-        <w:t>acme.</w:t>
+        <w:t>Vemos que la clase Java se encuentra en el paquete acme.</w:t>
       </w:r>
       <w:r>
         <w:t>forms</w:t>
       </w:r>
-      <w:proofErr w:type="spellEnd"/>
-      <w:proofErr w:type="gramEnd"/>
-      <w:r>
-        <w:t xml:space="preserve"> y que extiende a la clase </w:t>
-      </w:r>
-      <w:proofErr w:type="spellStart"/>
-      <w:r>
-        <w:t>Abstract</w:t>
+      <w:r>
+        <w:t xml:space="preserve"> y que extiende a la clase Abstract</w:t>
       </w:r>
       <w:r>
         <w:t>Form</w:t>
       </w:r>
-      <w:proofErr w:type="spellEnd"/>
       <w:r>
         <w:t xml:space="preserve"> heredada de Acme Framework.</w:t>
       </w:r>
@@ -4923,239 +4484,129 @@
       <w:r>
         <w:t xml:space="preserve"> </w:t>
       </w:r>
-      <w:proofErr w:type="spellStart"/>
-      <w:r>
-        <w:t>numberOfMustUserStories</w:t>
-      </w:r>
-      <w:proofErr w:type="spellEnd"/>
-      <w:r>
-        <w:t xml:space="preserve">, </w:t>
-      </w:r>
-      <w:proofErr w:type="spellStart"/>
-      <w:r>
-        <w:t>numberOfShouldUserStories</w:t>
-      </w:r>
-      <w:proofErr w:type="spellEnd"/>
-      <w:r>
-        <w:t xml:space="preserve">, </w:t>
-      </w:r>
-      <w:proofErr w:type="spellStart"/>
-      <w:r>
-        <w:t>numberOfCouldUserStories</w:t>
-      </w:r>
-      <w:proofErr w:type="spellEnd"/>
-      <w:r>
-        <w:t xml:space="preserve">, </w:t>
-      </w:r>
-      <w:proofErr w:type="spellStart"/>
-      <w:r>
-        <w:t>numberOfWontUserStories</w:t>
-      </w:r>
-      <w:proofErr w:type="spellEnd"/>
-      <w:r>
-        <w:t xml:space="preserve">, </w:t>
-      </w:r>
-      <w:proofErr w:type="spellStart"/>
-      <w:r>
-        <w:t>averageCostUserStories</w:t>
-      </w:r>
-      <w:proofErr w:type="spellEnd"/>
-      <w:r>
-        <w:t xml:space="preserve">, </w:t>
-      </w:r>
-      <w:proofErr w:type="spellStart"/>
-      <w:r>
-        <w:t>deviationCostUserStories</w:t>
-      </w:r>
-      <w:proofErr w:type="spellEnd"/>
-      <w:r>
-        <w:t xml:space="preserve">, </w:t>
-      </w:r>
-      <w:proofErr w:type="spellStart"/>
-      <w:r>
-        <w:t>minimumCostUserStories</w:t>
-      </w:r>
-      <w:proofErr w:type="spellEnd"/>
-      <w:r>
-        <w:t xml:space="preserve">, </w:t>
-      </w:r>
-      <w:proofErr w:type="spellStart"/>
-      <w:r>
-        <w:t>maximumCostUserStories</w:t>
-      </w:r>
-      <w:proofErr w:type="spellEnd"/>
-      <w:r>
-        <w:t xml:space="preserve">, </w:t>
-      </w:r>
-      <w:proofErr w:type="spellStart"/>
-      <w:r>
-        <w:t>averageCostProjects</w:t>
-      </w:r>
-      <w:proofErr w:type="spellEnd"/>
-      <w:r>
-        <w:t xml:space="preserve">, </w:t>
-      </w:r>
-      <w:proofErr w:type="spellStart"/>
-      <w:r>
-        <w:t>deviationCostProjects</w:t>
-      </w:r>
-      <w:proofErr w:type="spellEnd"/>
-      <w:r>
-        <w:t xml:space="preserve">, </w:t>
-      </w:r>
-      <w:proofErr w:type="spellStart"/>
-      <w:r>
-        <w:t>minimumCostProjects</w:t>
-      </w:r>
-      <w:proofErr w:type="spellEnd"/>
-      <w:r>
-        <w:t xml:space="preserve"> y </w:t>
-      </w:r>
-      <w:proofErr w:type="spellStart"/>
-      <w:r>
-        <w:t>maximumCostProjects</w:t>
-      </w:r>
-      <w:proofErr w:type="spellEnd"/>
+      <w:r>
+        <w:t>numberOfMustUserStories, numberOfShouldUserStories, numberOfCouldUserStories, numberOfWontUserStories, averageCostUserStories, deviationCostUserStories, minimumCostUserStories, maximumCostUserStories, averageCostProjects, deviationCostProjects, minimumCostProjects y maximumCostProjects.</w:t>
+      </w:r>
+      <w:r>
+        <w:t xml:space="preserve"> </w:t>
+      </w:r>
+      <w:r>
+        <w:t>Algunos atributos están definidos</w:t>
+      </w:r>
+      <w:r>
+        <w:t xml:space="preserve"> con tipos primitiv</w:t>
+      </w:r>
+      <w:r>
+        <w:t>os ya que se sabe que nunca van a tomar un valor nulo</w:t>
+      </w:r>
+      <w:r>
+        <w:t>; estos son los atributos que representan un total. Sin embargo, los atributos que representan cálculos están definidos con tipos envolventes para que, cuando la consulta se haga sobre un conjunto de datos vacío, puedan tomar valores nulos.</w:t>
+      </w:r>
+    </w:p>
+    <w:p>
+      <w:pPr>
+        <w:pStyle w:val="Ttulo3"/>
+      </w:pPr>
+      <w:bookmarkStart w:id="19" w:name="_Toc160301911"/>
+      <w:r>
+        <w:t>Validación por el profesor</w:t>
+      </w:r>
+      <w:bookmarkEnd w:id="19"/>
+    </w:p>
+    <w:p>
+      <w:r>
+        <w:t>El profesor sugirió usar tipos primitivos para aquellos atributos que nunca fueran a ser nulos</w:t>
+      </w:r>
       <w:r>
         <w:t>.</w:t>
       </w:r>
+    </w:p>
+    <w:p>
+      <w:pPr>
+        <w:jc w:val="left"/>
+      </w:pPr>
+    </w:p>
+    <w:p>
+      <w:pPr>
+        <w:pStyle w:val="Ttulo2"/>
+      </w:pPr>
+      <w:bookmarkStart w:id="20" w:name="_Toc160301912"/>
+      <w:r>
+        <w:t>Requisito obligatorio 4</w:t>
+      </w:r>
+      <w:bookmarkEnd w:id="20"/>
+    </w:p>
+    <w:p>
+      <w:pPr>
+        <w:pStyle w:val="Ttulo3"/>
+      </w:pPr>
+      <w:bookmarkStart w:id="21" w:name="_Toc160301913"/>
+      <w:r>
+        <w:t>Descripción</w:t>
+      </w:r>
+      <w:bookmarkEnd w:id="21"/>
+    </w:p>
+    <w:p>
+      <w:r>
+        <w:t>Añadir datos de prueba para testear la aplicación de manera informal. Los datos deben incluir dos cuentas de manager con credenciales</w:t>
+      </w:r>
+      <w:r>
+        <w:t xml:space="preserve"> “manager1/manager1” </w:t>
+      </w:r>
+      <w:r>
+        <w:t>y</w:t>
+      </w:r>
+      <w:r>
+        <w:t xml:space="preserve"> “manager2/manager2”.</w:t>
+      </w:r>
+    </w:p>
+    <w:p>
+      <w:pPr>
+        <w:pStyle w:val="Ttulo3"/>
+      </w:pPr>
+      <w:bookmarkStart w:id="22" w:name="_Toc160301914"/>
+      <w:r>
+        <w:t>Análisis y decisiones</w:t>
+      </w:r>
+      <w:bookmarkEnd w:id="22"/>
+    </w:p>
+    <w:p>
+      <w:r>
+        <w:t xml:space="preserve">Tras haber atendido a las lecciones de clase, y haber consultado en caso necesario las transparencias correspondientes, se han realizado </w:t>
+      </w:r>
+      <w:r>
+        <w:t>acciones descritas a continuación</w:t>
+      </w:r>
+      <w:r>
+        <w:t>:</w:t>
+      </w:r>
+    </w:p>
+    <w:p>
+      <w:r>
+        <w:t xml:space="preserve">Primero, se han añadido </w:t>
+      </w:r>
+      <w:r>
+        <w:t>cuatro</w:t>
+      </w:r>
+      <w:r>
+        <w:t xml:space="preserve"> filas al archivo “/src/main/webapp/WEB-INF/resources/sample-data/user-account.csv” con las credenciales de </w:t>
+      </w:r>
+      <w:commentRangeStart w:id="23"/>
+      <w:r>
+        <w:t>cuatro</w:t>
+      </w:r>
       <w:r>
         <w:t xml:space="preserve"> </w:t>
       </w:r>
-      <w:r>
-        <w:t xml:space="preserve">Todos </w:t>
-      </w:r>
-      <w:r>
-        <w:t>estos</w:t>
-      </w:r>
-      <w:r>
-        <w:t xml:space="preserve"> atributos están implementados</w:t>
-      </w:r>
-      <w:r>
-        <w:t xml:space="preserve"> en la parte de atributos de respuesta del formulario, y</w:t>
-      </w:r>
-      <w:r>
-        <w:t xml:space="preserve"> con tipos primitiv</w:t>
-      </w:r>
-      <w:r>
-        <w:t>os ya que se sabe que nunca van a tomar un valor nulo.</w:t>
-      </w:r>
-    </w:p>
-    <w:p>
-      <w:r>
-        <w:t xml:space="preserve">Adicionalmente, se ha añadido un atributo llamado </w:t>
-      </w:r>
-      <w:proofErr w:type="gramStart"/>
-      <w:r>
-        <w:t>manager</w:t>
-      </w:r>
-      <w:proofErr w:type="gramEnd"/>
-      <w:r>
-        <w:t xml:space="preserve"> en la parte de atributos de consulta del formulario, que especifica sobre qué manager queremos ver el dashboard (es decir, sobre quién estamos haciendo la consulta).</w:t>
-      </w:r>
-    </w:p>
-    <w:p>
-      <w:pPr>
-        <w:pStyle w:val="Ttulo3"/>
-      </w:pPr>
-      <w:bookmarkStart w:id="21" w:name="_Toc160301911"/>
-      <w:r>
-        <w:t>Validación por el profesor</w:t>
-      </w:r>
-      <w:bookmarkEnd w:id="21"/>
-    </w:p>
-    <w:p>
-      <w:r>
-        <w:t>El profesor sugirió usar tipos primitivos para aquellos atributos que nunca fueran a ser nulos.</w:t>
-      </w:r>
-    </w:p>
-    <w:p>
-      <w:commentRangeStart w:id="22"/>
-      <w:r>
-        <w:t xml:space="preserve">Falta </w:t>
-      </w:r>
-      <w:commentRangeEnd w:id="22"/>
+      <w:commentRangeEnd w:id="23"/>
       <w:r>
         <w:rPr>
           <w:rStyle w:val="Refdecomentario"/>
         </w:rPr>
-        <w:commentReference w:id="22"/>
-      </w:r>
-      <w:r>
-        <w:t>la validación del día 6 de marzo.</w:t>
-      </w:r>
-    </w:p>
-    <w:p>
-      <w:pPr>
-        <w:jc w:val="left"/>
-      </w:pPr>
-    </w:p>
-    <w:p>
-      <w:pPr>
-        <w:pStyle w:val="Ttulo2"/>
-      </w:pPr>
-      <w:bookmarkStart w:id="23" w:name="_Toc160301912"/>
-      <w:r>
-        <w:t>Requisito obligatorio 4</w:t>
-      </w:r>
-      <w:bookmarkEnd w:id="23"/>
-    </w:p>
-    <w:p>
-      <w:pPr>
-        <w:pStyle w:val="Ttulo3"/>
-      </w:pPr>
-      <w:bookmarkStart w:id="24" w:name="_Toc160301913"/>
-      <w:r>
-        <w:t>Descripción</w:t>
-      </w:r>
-      <w:bookmarkEnd w:id="24"/>
-    </w:p>
-    <w:p>
-      <w:r>
-        <w:t xml:space="preserve">Añadir datos de prueba para testear la aplicación de manera informal. Los datos deben incluir dos cuentas de </w:t>
-      </w:r>
-      <w:proofErr w:type="gramStart"/>
-      <w:r>
-        <w:t>manager</w:t>
-      </w:r>
-      <w:proofErr w:type="gramEnd"/>
-      <w:r>
-        <w:t xml:space="preserve"> con credenciales</w:t>
-      </w:r>
-      <w:r>
-        <w:t xml:space="preserve"> “manager1/manager1” </w:t>
-      </w:r>
-      <w:r>
-        <w:t>y</w:t>
-      </w:r>
-      <w:r>
-        <w:t xml:space="preserve"> “manager2/manager2”.</w:t>
-      </w:r>
-    </w:p>
-    <w:p>
-      <w:pPr>
-        <w:pStyle w:val="Ttulo3"/>
-      </w:pPr>
-      <w:bookmarkStart w:id="25" w:name="_Toc160301914"/>
-      <w:r>
-        <w:t>Análisis y decisiones</w:t>
-      </w:r>
-      <w:bookmarkEnd w:id="25"/>
-    </w:p>
-    <w:p>
-      <w:r>
-        <w:t xml:space="preserve">Tras haber atendido a las lecciones de clase, y haber consultado en caso necesario las transparencias correspondientes, se han realizado </w:t>
-      </w:r>
-      <w:r>
-        <w:t>acciones descritas a continuación</w:t>
-      </w:r>
-      <w:r>
-        <w:t>:</w:t>
-      </w:r>
-    </w:p>
-    <w:p>
-      <w:r>
-        <w:t>Primero, se han añadido dos filas al archivo “/src/main/webapp/WEB-INF/resources/sample-data/user-account.csv” con las credenciales de los dos managers:</w:t>
+        <w:commentReference w:id="23"/>
+      </w:r>
+      <w:r>
+        <w:t>managers:</w:t>
       </w:r>
     </w:p>
     <w:p>
@@ -5179,7 +4630,7 @@
                     <pic:cNvPicPr/>
                   </pic:nvPicPr>
                   <pic:blipFill>
-                    <a:blip r:embed="rId25">
+                    <a:blip r:embed="rId26">
                       <a:extLst>
                         <a:ext uri="{28A0092B-C50C-407E-A947-70E740481C1C}">
                           <a14:useLocalDpi xmlns:a14="http://schemas.microsoft.com/office/drawing/2010/main" val="0"/>
@@ -5216,59 +4667,46 @@
         <w:rPr>
           <w:noProof/>
         </w:rPr>
-        <w:t xml:space="preserve">Después, se ha creado el archivo </w:t>
-      </w:r>
-      <w:r>
-        <w:t>“/</w:t>
-      </w:r>
-      <w:proofErr w:type="spellStart"/>
-      <w:r>
-        <w:t>src</w:t>
-      </w:r>
-      <w:proofErr w:type="spellEnd"/>
-      <w:r>
-        <w:t>/</w:t>
-      </w:r>
-      <w:proofErr w:type="spellStart"/>
-      <w:r>
-        <w:t>main</w:t>
-      </w:r>
-      <w:proofErr w:type="spellEnd"/>
-      <w:r>
-        <w:t>/</w:t>
-      </w:r>
-      <w:proofErr w:type="spellStart"/>
-      <w:r>
-        <w:t>webapp</w:t>
-      </w:r>
-      <w:proofErr w:type="spellEnd"/>
-      <w:r>
-        <w:t>/WEB-INF/</w:t>
-      </w:r>
-      <w:proofErr w:type="spellStart"/>
-      <w:r>
-        <w:t>resources</w:t>
-      </w:r>
-      <w:proofErr w:type="spellEnd"/>
-      <w:r>
-        <w:t>/</w:t>
-      </w:r>
-      <w:proofErr w:type="spellStart"/>
-      <w:r>
-        <w:t>sample</w:t>
-      </w:r>
-      <w:proofErr w:type="spellEnd"/>
-      <w:r>
-        <w:t>-data/</w:t>
-      </w:r>
-      <w:r>
-        <w:t>manager</w:t>
-      </w:r>
-      <w:r>
-        <w:t>.csv”</w:t>
-      </w:r>
-      <w:r>
-        <w:t xml:space="preserve"> y se ha rellenado con la siguiente información:</w:t>
+        <w:t>Después, se ha</w:t>
+      </w:r>
+      <w:r>
+        <w:rPr>
+          <w:noProof/>
+        </w:rPr>
+        <w:t>n</w:t>
+      </w:r>
+      <w:r>
+        <w:rPr>
+          <w:noProof/>
+        </w:rPr>
+        <w:t xml:space="preserve"> creado </w:t>
+      </w:r>
+      <w:r>
+        <w:rPr>
+          <w:noProof/>
+        </w:rPr>
+        <w:t>archivos</w:t>
+      </w:r>
+      <w:r>
+        <w:rPr>
+          <w:noProof/>
+        </w:rPr>
+        <w:t xml:space="preserve"> .csv</w:t>
+      </w:r>
+      <w:r>
+        <w:rPr>
+          <w:noProof/>
+        </w:rPr>
+        <w:t xml:space="preserve"> </w:t>
+      </w:r>
+      <w:r>
+        <w:rPr>
+          <w:noProof/>
+        </w:rPr>
+        <w:t xml:space="preserve">para cada rol y entidad en la ruta </w:t>
+      </w:r>
+      <w:r>
+        <w:t>“/src/main/webapp/WEB-INF/resources/sample-data/” y se ha rellenado con la siguiente información:</w:t>
       </w:r>
     </w:p>
     <w:p>
@@ -5284,10 +4722,10 @@
           <w:lang w:val="en-GB"/>
         </w:rPr>
         <w:drawing>
-          <wp:inline distT="0" distB="0" distL="0" distR="0" wp14:anchorId="4F228262" wp14:editId="0430787B">
-            <wp:extent cx="5400040" cy="706755"/>
-            <wp:effectExtent l="19050" t="19050" r="10160" b="17145"/>
-            <wp:docPr id="1457227414" name="Imagen 2" descr="Interfaz de usuario gráfica, Texto, Aplicación&#10;&#10;Descripción generada automáticamente"/>
+          <wp:inline distT="0" distB="0" distL="0" distR="0" wp14:anchorId="4F228262" wp14:editId="15F6D80D">
+            <wp:extent cx="5419654" cy="524158"/>
+            <wp:effectExtent l="19050" t="19050" r="10160" b="28575"/>
+            <wp:docPr id="1457227414" name="Imagen 2"/>
             <wp:cNvGraphicFramePr>
               <a:graphicFrameLocks xmlns:a="http://schemas.openxmlformats.org/drawingml/2006/main" noChangeAspect="1"/>
             </wp:cNvGraphicFramePr>
@@ -5295,11 +4733,11 @@
               <a:graphicData uri="http://schemas.openxmlformats.org/drawingml/2006/picture">
                 <pic:pic xmlns:pic="http://schemas.openxmlformats.org/drawingml/2006/picture">
                   <pic:nvPicPr>
-                    <pic:cNvPr id="1457227414" name="Imagen 2" descr="Interfaz de usuario gráfica, Texto, Aplicación&#10;&#10;Descripción generada automáticamente"/>
+                    <pic:cNvPr id="1457227414" name="Imagen 2"/>
                     <pic:cNvPicPr/>
                   </pic:nvPicPr>
                   <pic:blipFill>
-                    <a:blip r:embed="rId26">
+                    <a:blip r:embed="rId27" cstate="print">
                       <a:extLst>
                         <a:ext uri="{28A0092B-C50C-407E-A947-70E740481C1C}">
                           <a14:useLocalDpi xmlns:a14="http://schemas.microsoft.com/office/drawing/2010/main" val="0"/>
@@ -5313,7 +4751,7 @@
                   <pic:spPr>
                     <a:xfrm>
                       <a:off x="0" y="0"/>
-                      <a:ext cx="5400040" cy="706755"/>
+                      <a:ext cx="5605559" cy="542138"/>
                     </a:xfrm>
                     <a:prstGeom prst="rect">
                       <a:avLst/>
@@ -5333,33 +4771,362 @@
     </w:p>
     <w:p>
       <w:r>
-        <w:t>Como se indica en las transparencias de la asignatura, aquel atributo que podía ser nulo se ha dejado en blanco en una de las instancias para comprobar que la restricción funciona correctamente.</w:t>
-      </w:r>
-    </w:p>
+        <w:rPr>
+          <w:noProof/>
+        </w:rPr>
+        <w:drawing>
+          <wp:inline distT="0" distB="0" distL="0" distR="0" wp14:anchorId="0880CF60" wp14:editId="2F817F21">
+            <wp:extent cx="5400040" cy="1671320"/>
+            <wp:effectExtent l="19050" t="19050" r="10160" b="24130"/>
+            <wp:docPr id="1048428307" name="Imagen 2" descr="Interfaz de usuario gráfica, Tabla&#10;&#10;Descripción generada automáticamente"/>
+            <wp:cNvGraphicFramePr>
+              <a:graphicFrameLocks xmlns:a="http://schemas.openxmlformats.org/drawingml/2006/main" noChangeAspect="1"/>
+            </wp:cNvGraphicFramePr>
+            <a:graphic xmlns:a="http://schemas.openxmlformats.org/drawingml/2006/main">
+              <a:graphicData uri="http://schemas.openxmlformats.org/drawingml/2006/picture">
+                <pic:pic xmlns:pic="http://schemas.openxmlformats.org/drawingml/2006/picture">
+                  <pic:nvPicPr>
+                    <pic:cNvPr id="1048428307" name="Imagen 2" descr="Interfaz de usuario gráfica, Tabla&#10;&#10;Descripción generada automáticamente"/>
+                    <pic:cNvPicPr/>
+                  </pic:nvPicPr>
+                  <pic:blipFill>
+                    <a:blip r:embed="rId28" cstate="print">
+                      <a:extLst>
+                        <a:ext uri="{28A0092B-C50C-407E-A947-70E740481C1C}">
+                          <a14:useLocalDpi xmlns:a14="http://schemas.microsoft.com/office/drawing/2010/main" val="0"/>
+                        </a:ext>
+                      </a:extLst>
+                    </a:blip>
+                    <a:stretch>
+                      <a:fillRect/>
+                    </a:stretch>
+                  </pic:blipFill>
+                  <pic:spPr>
+                    <a:xfrm>
+                      <a:off x="0" y="0"/>
+                      <a:ext cx="5400040" cy="1671320"/>
+                    </a:xfrm>
+                    <a:prstGeom prst="rect">
+                      <a:avLst/>
+                    </a:prstGeom>
+                    <a:ln>
+                      <a:solidFill>
+                        <a:schemeClr val="accent1"/>
+                      </a:solidFill>
+                    </a:ln>
+                  </pic:spPr>
+                </pic:pic>
+              </a:graphicData>
+            </a:graphic>
+          </wp:inline>
+        </w:drawing>
+      </w:r>
+    </w:p>
+    <w:p>
+      <w:r>
+        <w:rPr>
+          <w:noProof/>
+        </w:rPr>
+        <w:drawing>
+          <wp:inline distT="0" distB="0" distL="0" distR="0" wp14:anchorId="781650F5" wp14:editId="416A8BC9">
+            <wp:extent cx="5400040" cy="1675130"/>
+            <wp:effectExtent l="19050" t="19050" r="10160" b="20320"/>
+            <wp:docPr id="1300924140" name="Imagen 3" descr="Interfaz de usuario gráfica, Aplicación, Tabla, Excel&#10;&#10;Descripción generada automáticamente"/>
+            <wp:cNvGraphicFramePr>
+              <a:graphicFrameLocks xmlns:a="http://schemas.openxmlformats.org/drawingml/2006/main" noChangeAspect="1"/>
+            </wp:cNvGraphicFramePr>
+            <a:graphic xmlns:a="http://schemas.openxmlformats.org/drawingml/2006/main">
+              <a:graphicData uri="http://schemas.openxmlformats.org/drawingml/2006/picture">
+                <pic:pic xmlns:pic="http://schemas.openxmlformats.org/drawingml/2006/picture">
+                  <pic:nvPicPr>
+                    <pic:cNvPr id="1300924140" name="Imagen 3" descr="Interfaz de usuario gráfica, Aplicación, Tabla, Excel&#10;&#10;Descripción generada automáticamente"/>
+                    <pic:cNvPicPr/>
+                  </pic:nvPicPr>
+                  <pic:blipFill>
+                    <a:blip r:embed="rId29" cstate="print">
+                      <a:extLst>
+                        <a:ext uri="{28A0092B-C50C-407E-A947-70E740481C1C}">
+                          <a14:useLocalDpi xmlns:a14="http://schemas.microsoft.com/office/drawing/2010/main" val="0"/>
+                        </a:ext>
+                      </a:extLst>
+                    </a:blip>
+                    <a:stretch>
+                      <a:fillRect/>
+                    </a:stretch>
+                  </pic:blipFill>
+                  <pic:spPr>
+                    <a:xfrm>
+                      <a:off x="0" y="0"/>
+                      <a:ext cx="5400040" cy="1675130"/>
+                    </a:xfrm>
+                    <a:prstGeom prst="rect">
+                      <a:avLst/>
+                    </a:prstGeom>
+                    <a:ln>
+                      <a:solidFill>
+                        <a:schemeClr val="accent1"/>
+                      </a:solidFill>
+                    </a:ln>
+                  </pic:spPr>
+                </pic:pic>
+              </a:graphicData>
+            </a:graphic>
+          </wp:inline>
+        </w:drawing>
+      </w:r>
+    </w:p>
+    <w:p>
+      <w:r>
+        <w:rPr>
+          <w:noProof/>
+        </w:rPr>
+        <w:drawing>
+          <wp:anchor distT="0" distB="0" distL="114300" distR="114300" simplePos="0" relativeHeight="251667456" behindDoc="0" locked="0" layoutInCell="1" allowOverlap="1" wp14:anchorId="50295A82" wp14:editId="300F98FB">
+            <wp:simplePos x="0" y="0"/>
+            <wp:positionH relativeFrom="margin">
+              <wp:align>left</wp:align>
+            </wp:positionH>
+            <wp:positionV relativeFrom="paragraph">
+              <wp:posOffset>20955</wp:posOffset>
+            </wp:positionV>
+            <wp:extent cx="2447925" cy="2377440"/>
+            <wp:effectExtent l="19050" t="19050" r="28575" b="22860"/>
+            <wp:wrapSquare wrapText="bothSides"/>
+            <wp:docPr id="1938050064" name="Imagen 4" descr="Aplicación, Tabla&#10;&#10;Descripción generada automáticamente con confianza media"/>
+            <wp:cNvGraphicFramePr>
+              <a:graphicFrameLocks xmlns:a="http://schemas.openxmlformats.org/drawingml/2006/main" noChangeAspect="1"/>
+            </wp:cNvGraphicFramePr>
+            <a:graphic xmlns:a="http://schemas.openxmlformats.org/drawingml/2006/main">
+              <a:graphicData uri="http://schemas.openxmlformats.org/drawingml/2006/picture">
+                <pic:pic xmlns:pic="http://schemas.openxmlformats.org/drawingml/2006/picture">
+                  <pic:nvPicPr>
+                    <pic:cNvPr id="1938050064" name="Imagen 4" descr="Aplicación, Tabla&#10;&#10;Descripción generada automáticamente con confianza media"/>
+                    <pic:cNvPicPr/>
+                  </pic:nvPicPr>
+                  <pic:blipFill rotWithShape="1">
+                    <a:blip r:embed="rId30">
+                      <a:extLst>
+                        <a:ext uri="{28A0092B-C50C-407E-A947-70E740481C1C}">
+                          <a14:useLocalDpi xmlns:a14="http://schemas.microsoft.com/office/drawing/2010/main" val="0"/>
+                        </a:ext>
+                      </a:extLst>
+                    </a:blip>
+                    <a:srcRect b="52965"/>
+                    <a:stretch/>
+                  </pic:blipFill>
+                  <pic:spPr bwMode="auto">
+                    <a:xfrm>
+                      <a:off x="0" y="0"/>
+                      <a:ext cx="2447925" cy="2377440"/>
+                    </a:xfrm>
+                    <a:prstGeom prst="rect">
+                      <a:avLst/>
+                    </a:prstGeom>
+                    <a:ln w="9525" cap="flat" cmpd="sng" algn="ctr">
+                      <a:solidFill>
+                        <a:srgbClr val="4472C4"/>
+                      </a:solidFill>
+                      <a:prstDash val="solid"/>
+                      <a:round/>
+                      <a:headEnd type="none" w="med" len="med"/>
+                      <a:tailEnd type="none" w="med" len="med"/>
+                      <a:extLst>
+                        <a:ext uri="{C807C97D-BFC1-408E-A445-0C87EB9F89A2}">
+                          <ask:lineSketchStyleProps xmlns:ask="http://schemas.microsoft.com/office/drawing/2018/sketchyshapes" sd="0">
+                            <a:custGeom>
+                              <a:avLst/>
+                              <a:gdLst/>
+                              <a:ahLst/>
+                              <a:cxnLst/>
+                              <a:rect l="0" t="0" r="0" b="0"/>
+                              <a:pathLst/>
+                            </a:custGeom>
+                            <ask:type/>
+                          </ask:lineSketchStyleProps>
+                        </a:ext>
+                      </a:extLst>
+                    </a:ln>
+                    <a:extLst>
+                      <a:ext uri="{53640926-AAD7-44D8-BBD7-CCE9431645EC}">
+                        <a14:shadowObscured xmlns:a14="http://schemas.microsoft.com/office/drawing/2010/main"/>
+                      </a:ext>
+                    </a:extLst>
+                  </pic:spPr>
+                </pic:pic>
+              </a:graphicData>
+            </a:graphic>
+            <wp14:sizeRelH relativeFrom="margin">
+              <wp14:pctWidth>0</wp14:pctWidth>
+            </wp14:sizeRelH>
+            <wp14:sizeRelV relativeFrom="margin">
+              <wp14:pctHeight>0</wp14:pctHeight>
+            </wp14:sizeRelV>
+          </wp:anchor>
+        </w:drawing>
+      </w:r>
+      <w:r>
+        <w:t>Como se indica en las transparencias de la asignatura,</w:t>
+      </w:r>
+      <w:r>
+        <w:t xml:space="preserve"> se han generado casos de prueba primero con un objeto base, que cumpla todas las restricciones, y luego creando variaciones del objeto base para comprobar los límites de las restricciones de cada atributo. Para una mejor visualización del contenido de estos archivos</w:t>
+      </w:r>
+      <w:r>
+        <w:t>, especialmente de project-user-story.csv</w:t>
+      </w:r>
+      <w:r>
+        <w:t>, dirigirse a la ruta indicada en el proyecto.</w:t>
+      </w:r>
+    </w:p>
+    <w:p/>
+    <w:p/>
     <w:p>
       <w:pPr>
         <w:pStyle w:val="Ttulo3"/>
       </w:pPr>
-      <w:bookmarkStart w:id="26" w:name="_Toc160301915"/>
+      <w:bookmarkStart w:id="24" w:name="_Toc160301915"/>
       <w:r>
         <w:t>Validación por el profesor</w:t>
       </w:r>
+      <w:bookmarkEnd w:id="24"/>
+    </w:p>
+    <w:p>
+      <w:r>
+        <w:t>No se ha realizado la validación por parte del profesor por falta de tiempo, pero se ha recordado la importancia de consultar las transparencias de la asignatura especialmente para esta tarea.</w:t>
+      </w:r>
+    </w:p>
+    <w:p>
+      <w:pPr>
+        <w:jc w:val="left"/>
+      </w:pPr>
+    </w:p>
+    <w:p>
+      <w:pPr>
+        <w:pStyle w:val="Ttulo2"/>
+      </w:pPr>
+      <w:bookmarkStart w:id="25" w:name="_Toc160301916"/>
+      <w:r>
+        <w:t>Requisito suplementario 2</w:t>
+      </w:r>
+      <w:bookmarkEnd w:id="25"/>
+    </w:p>
+    <w:p>
+      <w:pPr>
+        <w:pStyle w:val="Ttulo3"/>
+      </w:pPr>
+      <w:bookmarkStart w:id="26" w:name="_Toc160301917"/>
+      <w:r>
+        <w:t>Descripción</w:t>
+      </w:r>
       <w:bookmarkEnd w:id="26"/>
     </w:p>
     <w:p>
-      <w:commentRangeStart w:id="27"/>
-      <w:r>
-        <w:t xml:space="preserve">Falta </w:t>
-      </w:r>
-      <w:commentRangeEnd w:id="27"/>
-      <w:r>
-        <w:rPr>
-          <w:rStyle w:val="Refdecomentario"/>
-        </w:rPr>
-        <w:commentReference w:id="27"/>
-      </w:r>
-      <w:r>
-        <w:t>la validación del día 6 de marzo.</w:t>
+      <w:r>
+        <w:t>C</w:t>
+      </w:r>
+      <w:r>
+        <w:t>rear un diagrama UML del modelo de dominio.</w:t>
+      </w:r>
+    </w:p>
+    <w:p>
+      <w:pPr>
+        <w:pStyle w:val="Ttulo3"/>
+      </w:pPr>
+      <w:bookmarkStart w:id="27" w:name="_Toc160301918"/>
+      <w:r>
+        <w:t>Análisis y decisiones</w:t>
+      </w:r>
+      <w:bookmarkEnd w:id="27"/>
+    </w:p>
+    <w:p>
+      <w:r>
+        <w:t>Tras haber atendido a las lecciones de clase, y haber consultado en caso necesario las transparencias correspondientes, se ha creado el siguiente diagrama UML utilizando la aplicación UMLet:</w:t>
+      </w:r>
+    </w:p>
+    <w:p>
+      <w:r>
+        <w:drawing>
+          <wp:anchor distT="0" distB="0" distL="114300" distR="114300" simplePos="0" relativeHeight="251668480" behindDoc="0" locked="0" layoutInCell="1" allowOverlap="1" wp14:anchorId="1FA63E59" wp14:editId="41BB16E8">
+            <wp:simplePos x="0" y="0"/>
+            <wp:positionH relativeFrom="margin">
+              <wp:align>left</wp:align>
+            </wp:positionH>
+            <wp:positionV relativeFrom="paragraph">
+              <wp:posOffset>20320</wp:posOffset>
+            </wp:positionV>
+            <wp:extent cx="3729990" cy="2601595"/>
+            <wp:effectExtent l="19050" t="19050" r="22860" b="27305"/>
+            <wp:wrapSquare wrapText="bothSides"/>
+            <wp:docPr id="934788421" name="Imagen 1" descr="Diagrama&#10;&#10;Descripción generada automáticamente"/>
+            <wp:cNvGraphicFramePr>
+              <a:graphicFrameLocks xmlns:a="http://schemas.openxmlformats.org/drawingml/2006/main" noChangeAspect="1"/>
+            </wp:cNvGraphicFramePr>
+            <a:graphic xmlns:a="http://schemas.openxmlformats.org/drawingml/2006/main">
+              <a:graphicData uri="http://schemas.openxmlformats.org/drawingml/2006/picture">
+                <pic:pic xmlns:pic="http://schemas.openxmlformats.org/drawingml/2006/picture">
+                  <pic:nvPicPr>
+                    <pic:cNvPr id="934788421" name="Imagen 1" descr="Diagrama&#10;&#10;Descripción generada automáticamente"/>
+                    <pic:cNvPicPr/>
+                  </pic:nvPicPr>
+                  <pic:blipFill>
+                    <a:blip r:embed="rId31" cstate="print">
+                      <a:extLst>
+                        <a:ext uri="{28A0092B-C50C-407E-A947-70E740481C1C}">
+                          <a14:useLocalDpi xmlns:a14="http://schemas.microsoft.com/office/drawing/2010/main" val="0"/>
+                        </a:ext>
+                      </a:extLst>
+                    </a:blip>
+                    <a:stretch>
+                      <a:fillRect/>
+                    </a:stretch>
+                  </pic:blipFill>
+                  <pic:spPr>
+                    <a:xfrm>
+                      <a:off x="0" y="0"/>
+                      <a:ext cx="3729990" cy="2601595"/>
+                    </a:xfrm>
+                    <a:prstGeom prst="rect">
+                      <a:avLst/>
+                    </a:prstGeom>
+                    <a:ln>
+                      <a:solidFill>
+                        <a:schemeClr val="accent1"/>
+                      </a:solidFill>
+                    </a:ln>
+                  </pic:spPr>
+                </pic:pic>
+              </a:graphicData>
+            </a:graphic>
+            <wp14:sizeRelH relativeFrom="margin">
+              <wp14:pctWidth>0</wp14:pctWidth>
+            </wp14:sizeRelH>
+            <wp14:sizeRelV relativeFrom="margin">
+              <wp14:pctHeight>0</wp14:pctHeight>
+            </wp14:sizeRelV>
+          </wp:anchor>
+        </w:drawing>
+      </w:r>
+      <w:r>
+        <w:t>En este diagrama vemos claramente el rol Manager, la entidad Project, la entidad User Story y el formulario Manager Dashboard con sus atributos definidos con sus tipos y sus restricciones. Las restricciones personalizadas se han indicado mediante notas unidas a la clase correspondiente.</w:t>
+      </w:r>
+    </w:p>
+    <w:p>
+      <w:r>
+        <w:t>Vemos las relaciones entre las entidades explicadas anteriormente, y la nueva entidad intermedia llamada Project User Story. Todas las relaciones tienen la multiplicidad, la dirección y el atributo por el que se relacionan indicados. Además, se ha añadido el enumerado Priority con sus posibles valores.</w:t>
+      </w:r>
+    </w:p>
+    <w:p>
+      <w:pPr>
+        <w:pStyle w:val="Ttulo3"/>
+      </w:pPr>
+      <w:bookmarkStart w:id="28" w:name="_Toc160301919"/>
+      <w:r>
+        <w:t>Validación por el profesor</w:t>
+      </w:r>
+      <w:bookmarkEnd w:id="28"/>
+    </w:p>
+    <w:p>
+      <w:r>
+        <w:t>La validación de este diagrama no se hizo directamente, sino que se deduce de la validación de cada clase, sus atributos y sus relaciones.</w:t>
       </w:r>
     </w:p>
     <w:p>
@@ -5371,412 +5138,203 @@
       <w:pPr>
         <w:pStyle w:val="Ttulo2"/>
       </w:pPr>
-      <w:bookmarkStart w:id="28" w:name="_Toc160301916"/>
-      <w:r>
-        <w:t xml:space="preserve">Requisito </w:t>
-      </w:r>
-      <w:r>
-        <w:t>suplementario</w:t>
+      <w:bookmarkStart w:id="29" w:name="_Toc160301920"/>
+      <w:r>
+        <w:t>Requisito suplementario 3</w:t>
+      </w:r>
+      <w:bookmarkEnd w:id="29"/>
+    </w:p>
+    <w:p>
+      <w:pPr>
+        <w:pStyle w:val="Ttulo3"/>
+      </w:pPr>
+      <w:bookmarkStart w:id="30" w:name="_Toc160301921"/>
+      <w:r>
+        <w:t>Descripción</w:t>
+      </w:r>
+      <w:bookmarkEnd w:id="30"/>
+    </w:p>
+    <w:p>
+      <w:r>
+        <w:t>Desarrollar un informe de análisis.</w:t>
+      </w:r>
+    </w:p>
+    <w:p>
+      <w:pPr>
+        <w:pStyle w:val="Ttulo3"/>
+      </w:pPr>
+      <w:bookmarkStart w:id="31" w:name="_Toc160301922"/>
+      <w:r>
+        <w:t>Análisis y decisiones</w:t>
+      </w:r>
+      <w:bookmarkEnd w:id="31"/>
+    </w:p>
+    <w:p>
+      <w:r>
+        <w:t>Este presente informe es el informe de análisis. Se ha decidido comentar únicamente las tareas individuales del estudiante 1, para que el informe de análisis grupal describa a su vez únicamente las tareas grupales.</w:t>
+      </w:r>
+    </w:p>
+    <w:p>
+      <w:pPr>
+        <w:pStyle w:val="Ttulo3"/>
+      </w:pPr>
+      <w:bookmarkStart w:id="32" w:name="_Toc160301923"/>
+      <w:r>
+        <w:t>Validación por el profesor</w:t>
+      </w:r>
+      <w:bookmarkEnd w:id="32"/>
+    </w:p>
+    <w:p>
+      <w:r>
+        <w:t>Debido a la sencillez de la tarea y, al mismo tiempo, la longitud del informe producido, no se requiere validación por parte del profesor.</w:t>
+      </w:r>
+    </w:p>
+    <w:p>
+      <w:pPr>
+        <w:jc w:val="left"/>
+      </w:pPr>
+    </w:p>
+    <w:p>
+      <w:pPr>
+        <w:pStyle w:val="Ttulo2"/>
+      </w:pPr>
+      <w:bookmarkStart w:id="33" w:name="_Toc160301924"/>
+      <w:r>
+        <w:t>Requisito suplementario 4</w:t>
+      </w:r>
+      <w:bookmarkEnd w:id="33"/>
+    </w:p>
+    <w:p>
+      <w:pPr>
+        <w:pStyle w:val="Ttulo3"/>
+      </w:pPr>
+      <w:bookmarkStart w:id="34" w:name="_Toc160301925"/>
+      <w:r>
+        <w:t>Descripción</w:t>
+      </w:r>
+      <w:bookmarkEnd w:id="34"/>
+    </w:p>
+    <w:p>
+      <w:r>
+        <w:t>Desarrollar un informe de planificación y progreso.</w:t>
+      </w:r>
+    </w:p>
+    <w:p>
+      <w:pPr>
+        <w:pStyle w:val="Ttulo3"/>
+      </w:pPr>
+      <w:bookmarkStart w:id="35" w:name="_Toc160301926"/>
+      <w:r>
+        <w:t>Análisis y decisiones</w:t>
+      </w:r>
+      <w:bookmarkEnd w:id="35"/>
+    </w:p>
+    <w:p>
+      <w:r>
+        <w:t>El informe de planificación y progreso del estudiante 1 se encuentra dentro de la misma carpeta en la que se halla el presente informe de análisis. En este caso, se ha decidido comentar tanto las tareas individuales del estudiante 1 como las grupales que se le han asignado, de manera que la evaluación de rendimiento tenga sentido hacerse en este documento (puesto que dicha evaluación depende tanto de las tareas grupales como de las individuales).</w:t>
+      </w:r>
+    </w:p>
+    <w:p>
+      <w:pPr>
+        <w:pStyle w:val="Ttulo3"/>
+      </w:pPr>
+      <w:bookmarkStart w:id="36" w:name="_Toc160301927"/>
+      <w:r>
+        <w:t>Validación por el profesor</w:t>
+      </w:r>
+      <w:bookmarkEnd w:id="36"/>
+    </w:p>
+    <w:p>
+      <w:r>
+        <w:t>Debido a la sencillez de la tarea y, al mismo tiempo, la longitud del informe producido, no se requiere validación por parte del profesor.</w:t>
+      </w:r>
+    </w:p>
+    <w:p>
+      <w:pPr>
+        <w:jc w:val="left"/>
+      </w:pPr>
+      <w:r>
+        <w:br w:type="page"/>
+      </w:r>
+    </w:p>
+    <w:p>
+      <w:pPr>
+        <w:pStyle w:val="Ttulo1"/>
+      </w:pPr>
+      <w:bookmarkStart w:id="37" w:name="_Toc160301928"/>
+      <w:r>
+        <w:t>Conclusiones</w:t>
+      </w:r>
+      <w:bookmarkEnd w:id="37"/>
+    </w:p>
+    <w:p>
+      <w:r>
+        <w:t>Tras</w:t>
+      </w:r>
+      <w:r>
+        <w:t xml:space="preserve"> este análisis, </w:t>
+      </w:r>
+      <w:r>
+        <w:t xml:space="preserve">concluimos que </w:t>
+      </w:r>
+      <w:r>
+        <w:t>la implementación de</w:t>
+      </w:r>
+      <w:r>
+        <w:t xml:space="preserve"> todos los requisitos no ha supuesto mayor complicación</w:t>
+      </w:r>
+      <w:r>
+        <w:t>.</w:t>
+      </w:r>
+      <w:r>
+        <w:t xml:space="preserve"> El mayor obstáculo ha sido determinar correctamente el tipo a utilizar en cada atributo y la naturaleza del mismo (primitivo o envolvente), pero gracias a las indicaciones del profesor se ha realizado sin problemas.</w:t>
+      </w:r>
+    </w:p>
+    <w:p>
+      <w:r>
+        <w:t>Consideramos exitoso el desarrollo de las tareas individuales de este entregable</w:t>
+      </w:r>
+      <w:r>
+        <w:t>.</w:t>
+      </w:r>
+    </w:p>
+    <w:p>
+      <w:pPr>
+        <w:jc w:val="left"/>
+      </w:pPr>
+      <w:r>
+        <w:br w:type="page"/>
+      </w:r>
+    </w:p>
+    <w:p>
+      <w:pPr>
+        <w:pStyle w:val="Ttulo1"/>
+      </w:pPr>
+      <w:bookmarkStart w:id="38" w:name="_Toc160301929"/>
+      <w:r>
+        <w:t>Bibliografía</w:t>
+      </w:r>
+      <w:bookmarkEnd w:id="38"/>
+    </w:p>
+    <w:p>
+      <w:r>
+        <w:t>Transparencias de DP2 – L02,</w:t>
       </w:r>
       <w:r>
         <w:t xml:space="preserve"> </w:t>
       </w:r>
       <w:r>
-        <w:t>2</w:t>
-      </w:r>
-      <w:bookmarkEnd w:id="28"/>
-    </w:p>
-    <w:p>
-      <w:pPr>
-        <w:pStyle w:val="Ttulo3"/>
-      </w:pPr>
-      <w:bookmarkStart w:id="29" w:name="_Toc160301917"/>
-      <w:r>
-        <w:t>Descripción</w:t>
-      </w:r>
-      <w:bookmarkEnd w:id="29"/>
-    </w:p>
-    <w:p>
-      <w:r>
-        <w:t>C</w:t>
-      </w:r>
-      <w:r>
-        <w:t>rear un diagrama UML del modelo de dominio.</w:t>
-      </w:r>
-    </w:p>
-    <w:p>
-      <w:pPr>
-        <w:pStyle w:val="Ttulo3"/>
-      </w:pPr>
-      <w:bookmarkStart w:id="30" w:name="_Toc160301918"/>
-      <w:r>
-        <w:t>Análisis y decisiones</w:t>
-      </w:r>
-      <w:bookmarkEnd w:id="30"/>
-    </w:p>
-    <w:p>
-      <w:r>
-        <w:t xml:space="preserve">Tras haber atendido a las lecciones de clase, y haber consultado en caso necesario las transparencias correspondientes, se ha </w:t>
-      </w:r>
-      <w:r>
-        <w:t xml:space="preserve">creado el siguiente diagrama UML utilizando la aplicación </w:t>
-      </w:r>
-      <w:proofErr w:type="spellStart"/>
-      <w:r>
-        <w:t>UMLet</w:t>
-      </w:r>
-      <w:proofErr w:type="spellEnd"/>
-      <w:r>
-        <w:t>:</w:t>
-      </w:r>
-    </w:p>
-    <w:p>
-      <w:commentRangeStart w:id="31"/>
-      <w:r>
-        <w:t>Foto diagrama.</w:t>
-      </w:r>
-    </w:p>
-    <w:p>
-      <w:r>
-        <w:t xml:space="preserve">Descripción </w:t>
-      </w:r>
-      <w:commentRangeEnd w:id="31"/>
-      <w:r>
-        <w:rPr>
-          <w:rStyle w:val="Refdecomentario"/>
-        </w:rPr>
-        <w:commentReference w:id="31"/>
-      </w:r>
-      <w:r>
-        <w:t>diagrama.</w:t>
-      </w:r>
-    </w:p>
-    <w:p>
-      <w:pPr>
-        <w:pStyle w:val="Ttulo3"/>
-      </w:pPr>
-      <w:bookmarkStart w:id="32" w:name="_Toc160301919"/>
-      <w:r>
-        <w:t>Validación por el profesor</w:t>
-      </w:r>
-      <w:bookmarkEnd w:id="32"/>
-    </w:p>
-    <w:p>
-      <w:commentRangeStart w:id="33"/>
-      <w:r>
-        <w:t xml:space="preserve">Falta </w:t>
-      </w:r>
-      <w:commentRangeEnd w:id="33"/>
-      <w:r>
-        <w:rPr>
-          <w:rStyle w:val="Refdecomentario"/>
-        </w:rPr>
-        <w:commentReference w:id="33"/>
-      </w:r>
-      <w:r>
-        <w:t>la validación del día 6 de marzo.</w:t>
-      </w:r>
-    </w:p>
-    <w:p>
-      <w:pPr>
-        <w:jc w:val="left"/>
-      </w:pPr>
-    </w:p>
-    <w:p>
-      <w:pPr>
-        <w:pStyle w:val="Ttulo2"/>
-      </w:pPr>
-      <w:bookmarkStart w:id="34" w:name="_Toc160301920"/>
-      <w:r>
-        <w:t>Requisito suplementario 3</w:t>
-      </w:r>
-      <w:bookmarkEnd w:id="34"/>
-    </w:p>
-    <w:p>
-      <w:pPr>
-        <w:pStyle w:val="Ttulo3"/>
-      </w:pPr>
-      <w:bookmarkStart w:id="35" w:name="_Toc160301921"/>
-      <w:r>
-        <w:t>Descripción</w:t>
-      </w:r>
-      <w:bookmarkEnd w:id="35"/>
-    </w:p>
-    <w:p>
-      <w:r>
-        <w:t>Desarrollar un informe de análisis.</w:t>
-      </w:r>
-    </w:p>
-    <w:p>
-      <w:pPr>
-        <w:pStyle w:val="Ttulo3"/>
-      </w:pPr>
-      <w:bookmarkStart w:id="36" w:name="_Toc160301922"/>
-      <w:r>
-        <w:t>Análisis y decisiones</w:t>
-      </w:r>
-      <w:bookmarkEnd w:id="36"/>
-    </w:p>
-    <w:p>
-      <w:r>
-        <w:t xml:space="preserve">Este </w:t>
-      </w:r>
-      <w:r>
-        <w:t xml:space="preserve">presente </w:t>
-      </w:r>
-      <w:r>
-        <w:t>informe es el informe de análisis. Se ha decidido comentar únicamente las tareas individuales del estudiante 1, para que el informe de análisis grupal describa a su vez únicamente las tareas grupales.</w:t>
-      </w:r>
-    </w:p>
-    <w:p>
-      <w:pPr>
-        <w:pStyle w:val="Ttulo3"/>
-      </w:pPr>
-      <w:bookmarkStart w:id="37" w:name="_Toc160301923"/>
-      <w:r>
-        <w:t>Validación por el profesor</w:t>
-      </w:r>
-      <w:bookmarkEnd w:id="37"/>
-    </w:p>
-    <w:p>
-      <w:r>
-        <w:t>Debido a la sencillez de la tarea y, al mismo tiempo, la longitud del informe producido, no se requiere validación por parte del profesor.</w:t>
-      </w:r>
-    </w:p>
-    <w:p>
-      <w:pPr>
-        <w:jc w:val="left"/>
-      </w:pPr>
-    </w:p>
-    <w:p>
-      <w:pPr>
-        <w:pStyle w:val="Ttulo2"/>
-      </w:pPr>
-      <w:bookmarkStart w:id="38" w:name="_Toc160301924"/>
-      <w:r>
-        <w:t xml:space="preserve">Requisito suplementario </w:t>
-      </w:r>
-      <w:r>
-        <w:t>4</w:t>
-      </w:r>
-      <w:bookmarkEnd w:id="38"/>
-    </w:p>
-    <w:p>
-      <w:pPr>
-        <w:pStyle w:val="Ttulo3"/>
-      </w:pPr>
-      <w:bookmarkStart w:id="39" w:name="_Toc160301925"/>
-      <w:r>
-        <w:t>Descripción</w:t>
-      </w:r>
-      <w:bookmarkEnd w:id="39"/>
-    </w:p>
-    <w:p>
-      <w:r>
-        <w:t>Desarrollar un informe de planificación y progreso.</w:t>
-      </w:r>
-    </w:p>
-    <w:p>
-      <w:pPr>
-        <w:pStyle w:val="Ttulo3"/>
-      </w:pPr>
-      <w:bookmarkStart w:id="40" w:name="_Toc160301926"/>
-      <w:r>
-        <w:t>Análisis y decisiones</w:t>
-      </w:r>
-      <w:bookmarkEnd w:id="40"/>
-    </w:p>
-    <w:p>
-      <w:r>
-        <w:t>El informe de planificación y progreso del estudiante 1 se encuentra dentro de la misma carpeta en la que se halla el presente informe de análisis. En este caso, se ha decidido comentar tanto las tareas individuales del estudiante 1 como las grupales que se le han asignado, de manera que la evaluación de rendimiento tenga sentido hacerse en este documento (puesto que dicha evaluación depende tanto de las tareas grupales como de las individuales).</w:t>
-      </w:r>
-    </w:p>
-    <w:p>
-      <w:pPr>
-        <w:pStyle w:val="Ttulo3"/>
-      </w:pPr>
-      <w:bookmarkStart w:id="41" w:name="_Toc160301927"/>
-      <w:r>
-        <w:t>Validación por el profesor</w:t>
-      </w:r>
-      <w:bookmarkEnd w:id="41"/>
-    </w:p>
-    <w:p>
-      <w:r>
-        <w:t>Debido a la sencillez de la tarea y, al mismo tiempo, la longitud del informe producido, no se requiere validación por parte del profesor.</w:t>
-      </w:r>
-    </w:p>
-    <w:p>
-      <w:pPr>
-        <w:jc w:val="left"/>
-      </w:pPr>
-      <w:r>
-        <w:br w:type="page"/>
-      </w:r>
-    </w:p>
-    <w:p>
-      <w:pPr>
-        <w:pStyle w:val="Ttulo1"/>
-      </w:pPr>
-      <w:bookmarkStart w:id="42" w:name="_Toc160301928"/>
-      <w:commentRangeStart w:id="43"/>
-      <w:r>
-        <w:t>Conclusiones</w:t>
-      </w:r>
-      <w:commentRangeEnd w:id="43"/>
-      <w:r>
-        <w:rPr>
-          <w:rStyle w:val="Refdecomentario"/>
-          <w:rFonts w:asciiTheme="minorHAnsi" w:eastAsiaTheme="minorHAnsi" w:hAnsiTheme="minorHAnsi" w:cstheme="minorBidi"/>
-          <w:color w:val="auto"/>
-        </w:rPr>
-        <w:commentReference w:id="43"/>
-      </w:r>
-      <w:bookmarkEnd w:id="42"/>
-    </w:p>
-    <w:p>
-      <w:r>
-        <w:t>En este análisis, la implementación del requisito funcional que consistía en modificar el menú anónimo se llevó a cabo de manera eficiente y sin complicaciones significativas</w:t>
-      </w:r>
-      <w:r>
-        <w:t xml:space="preserve">. </w:t>
-      </w:r>
-      <w:r>
-        <w:t xml:space="preserve">Los </w:t>
-      </w:r>
-      <w:r>
-        <w:t>conocimientos adquiridos</w:t>
-      </w:r>
-      <w:r>
-        <w:t xml:space="preserve"> en </w:t>
-      </w:r>
-      <w:r>
-        <w:t xml:space="preserve">las </w:t>
-      </w:r>
-      <w:r>
-        <w:t>clases</w:t>
-      </w:r>
-      <w:r>
-        <w:t xml:space="preserve"> previas</w:t>
-      </w:r>
-      <w:r>
-        <w:t xml:space="preserve"> han permitido</w:t>
-      </w:r>
-      <w:r>
-        <w:t xml:space="preserve"> identificar rápidamente los </w:t>
-      </w:r>
-      <w:r>
-        <w:t>archivos a modificar</w:t>
-      </w:r>
-      <w:r>
-        <w:t xml:space="preserve"> y la validación por parte del profesor no ha sido necesaria dada la simplicidad del cambio.</w:t>
-      </w:r>
-    </w:p>
-    <w:p>
-      <w:r>
-        <w:t>No obstante, hemos encontrado más dificultades a la hora de preparar todo el entorno sobre el que vamos a estar trabajando a lo largo de este proyecto</w:t>
-      </w:r>
-      <w:r>
-        <w:t>, un tema sobre el que se tratará en más profundidad en</w:t>
-      </w:r>
-      <w:r>
-        <w:t xml:space="preserve"> el informe</w:t>
-      </w:r>
-      <w:r>
-        <w:t xml:space="preserve"> correspondiente</w:t>
-      </w:r>
-      <w:r>
-        <w:t xml:space="preserve"> </w:t>
-      </w:r>
-      <w:r>
-        <w:t>(</w:t>
-      </w:r>
-      <w:r>
-        <w:t>tarea 0</w:t>
-      </w:r>
-      <w:r>
-        <w:t>0</w:t>
-      </w:r>
-      <w:r>
-        <w:t>8</w:t>
-      </w:r>
-      <w:r>
-        <w:t>)</w:t>
-      </w:r>
-      <w:r>
-        <w:t>.</w:t>
-      </w:r>
-    </w:p>
-    <w:p>
-      <w:r>
-        <w:t>En resumen,</w:t>
-      </w:r>
-      <w:r>
-        <w:t xml:space="preserve"> la compresión de la estructura de este proyecto </w:t>
-      </w:r>
-      <w:r>
-        <w:t>se refleja en la exitosa implementación del requisito</w:t>
-      </w:r>
-      <w:r>
-        <w:t>;</w:t>
-      </w:r>
-      <w:r>
-        <w:t xml:space="preserve"> tanto por mi parte como por la de mis compañeros. </w:t>
-      </w:r>
-    </w:p>
-    <w:p>
-      <w:pPr>
-        <w:jc w:val="left"/>
-      </w:pPr>
-      <w:r>
-        <w:br w:type="page"/>
-      </w:r>
-    </w:p>
-    <w:p>
-      <w:pPr>
-        <w:pStyle w:val="Ttulo1"/>
-      </w:pPr>
-      <w:bookmarkStart w:id="44" w:name="_Toc160301929"/>
-      <w:r>
-        <w:t>Bibliografía</w:t>
-      </w:r>
-      <w:bookmarkEnd w:id="44"/>
-    </w:p>
-    <w:p>
-      <w:r>
-        <w:t>Transparencias de DP2 – L02,</w:t>
-      </w:r>
-      <w:r>
-        <w:t xml:space="preserve"> </w:t>
-      </w:r>
-      <w:r>
-        <w:t xml:space="preserve">S01 – A </w:t>
-      </w:r>
-      <w:proofErr w:type="spellStart"/>
-      <w:r>
-        <w:t>foundation</w:t>
-      </w:r>
-      <w:proofErr w:type="spellEnd"/>
-      <w:r>
-        <w:t>.</w:t>
-      </w:r>
-    </w:p>
-    <w:p>
-      <w:r>
-        <w:t xml:space="preserve">Transparencias de DP2 – L02, S02 – </w:t>
-      </w:r>
-      <w:proofErr w:type="spellStart"/>
-      <w:r>
-        <w:t>Sample</w:t>
-      </w:r>
-      <w:proofErr w:type="spellEnd"/>
-      <w:r>
-        <w:t xml:space="preserve"> data.</w:t>
+        <w:t>S01 – A foundation.</w:t>
+      </w:r>
+    </w:p>
+    <w:p>
+      <w:r>
+        <w:t>Transparencias de DP2 – L02, S02 – Sample data.</w:t>
       </w:r>
     </w:p>
     <w:sectPr>
-      <w:headerReference w:type="default" r:id="rId27"/>
-      <w:footerReference w:type="default" r:id="rId28"/>
+      <w:headerReference w:type="default" r:id="rId32"/>
+      <w:footerReference w:type="default" r:id="rId33"/>
       <w:pgSz w:w="11906" w:h="16838"/>
       <w:pgMar w:top="1417" w:right="1701" w:bottom="1417" w:left="1701" w:header="708" w:footer="708" w:gutter="0"/>
       <w:cols w:space="708"/>
@@ -5788,7 +5346,7 @@
 
 <file path=word/comments.xml><?xml version="1.0" encoding="utf-8"?>
 <w:comments xmlns:wpc="http://schemas.microsoft.com/office/word/2010/wordprocessingCanvas" xmlns:cx="http://schemas.microsoft.com/office/drawing/2014/chartex" xmlns:cx1="http://schemas.microsoft.com/office/drawing/2015/9/8/chartex" xmlns:cx2="http://schemas.microsoft.com/office/drawing/2015/10/21/chartex" xmlns:cx3="http://schemas.microsoft.com/office/drawing/2016/5/9/chartex" xmlns:cx4="http://schemas.microsoft.com/office/drawing/2016/5/10/chartex" xmlns:cx5="http://schemas.microsoft.com/office/drawing/2016/5/11/chartex" xmlns:cx6="http://schemas.microsoft.com/office/drawing/2016/5/12/chartex" xmlns:cx7="http://schemas.microsoft.com/office/drawing/2016/5/13/chartex" xmlns:cx8="http://schemas.microsoft.com/office/drawing/2016/5/14/chartex" xmlns:mc="http://schemas.openxmlformats.org/markup-compatibility/2006" xmlns:aink="http://schemas.microsoft.com/office/drawing/2016/ink" xmlns:am3d="http://schemas.microsoft.com/office/drawing/2017/model3d" xmlns:o="urn:schemas-microsoft-com:office:office" xmlns:oel="http://schemas.microsoft.com/office/2019/extlst" xmlns:r="http://schemas.openxmlformats.org/officeDocument/2006/relationships" xmlns:m="http://schemas.openxmlformats.org/officeDocument/2006/math" xmlns:v="urn:schemas-microsoft-com:vml" xmlns:wp14="http://schemas.microsoft.com/office/word/2010/wordprocessingDrawing" xmlns:wp="http://schemas.openxmlformats.org/drawingml/2006/wordprocessingDrawing" xmlns:w10="urn:schemas-microsoft-com:office:word" xmlns:w="http://schemas.openxmlformats.org/wordprocessingml/2006/main" xmlns:w14="http://schemas.microsoft.com/office/word/2010/wordml" xmlns:w15="http://schemas.microsoft.com/office/word/2012/wordml" xmlns:w16cex="http://schemas.microsoft.com/office/word/2018/wordml/cex" xmlns:w16cid="http://schemas.microsoft.com/office/word/2016/wordml/cid" xmlns:w16="http://schemas.microsoft.com/office/word/2018/wordml" xmlns:w16sdtdh="http://schemas.microsoft.com/office/word/2020/wordml/sdtdatahash" xmlns:w16se="http://schemas.microsoft.com/office/word/2015/wordml/symex" xmlns:wpg="http://schemas.microsoft.com/office/word/2010/wordprocessingGroup" xmlns:wpi="http://schemas.microsoft.com/office/word/2010/wordprocessingInk" xmlns:wne="http://schemas.microsoft.com/office/word/2006/wordml" xmlns:wps="http://schemas.microsoft.com/office/word/2010/wordprocessingShape" mc:Ignorable="w14 w15 w16se w16cid w16 w16cex w16sdtdh wp14">
-  <w:comment w:id="11" w:author="MARIA DE LA SALUD CARRERA TALAVERON" w:date="2024-03-02T18:39:00Z" w:initials="MC">
+  <w:comment w:id="23" w:author="MARIA DE LA SALUD CARRERA TALAVERON" w:date="2024-03-08T13:06:00Z" w:initials="MC">
     <w:p>
       <w:pPr>
         <w:pStyle w:val="Textocomentario"/>
@@ -5801,109 +5359,7 @@
         <w:annotationRef/>
       </w:r>
       <w:r>
-        <w:t>PD</w:t>
-      </w:r>
-    </w:p>
-  </w:comment>
-  <w:comment w:id="17" w:author="MARIA DE LA SALUD CARRERA TALAVERON" w:date="2024-03-02T19:04:00Z" w:initials="MC">
-    <w:p>
-      <w:pPr>
-        <w:pStyle w:val="Textocomentario"/>
-        <w:jc w:val="left"/>
-      </w:pPr>
-      <w:r>
-        <w:rPr>
-          <w:rStyle w:val="Refdecomentario"/>
-        </w:rPr>
-        <w:annotationRef/>
-      </w:r>
-      <w:r>
-        <w:t>PD</w:t>
-      </w:r>
-    </w:p>
-  </w:comment>
-  <w:comment w:id="22" w:author="MARIA DE LA SALUD CARRERA TALAVERON" w:date="2024-03-02T19:04:00Z" w:initials="MC">
-    <w:p>
-      <w:pPr>
-        <w:pStyle w:val="Textocomentario"/>
-        <w:jc w:val="left"/>
-      </w:pPr>
-      <w:r>
-        <w:rPr>
-          <w:rStyle w:val="Refdecomentario"/>
-        </w:rPr>
-        <w:annotationRef/>
-      </w:r>
-      <w:r>
-        <w:t>PD</w:t>
-      </w:r>
-    </w:p>
-  </w:comment>
-  <w:comment w:id="27" w:author="MARIA DE LA SALUD CARRERA TALAVERON" w:date="2024-03-02T19:04:00Z" w:initials="MC">
-    <w:p>
-      <w:pPr>
-        <w:pStyle w:val="Textocomentario"/>
-        <w:jc w:val="left"/>
-      </w:pPr>
-      <w:r>
-        <w:rPr>
-          <w:rStyle w:val="Refdecomentario"/>
-        </w:rPr>
-        <w:annotationRef/>
-      </w:r>
-      <w:r>
-        <w:t>PD</w:t>
-      </w:r>
-    </w:p>
-  </w:comment>
-  <w:comment w:id="31" w:author="MARIA DE LA SALUD CARRERA TALAVERON" w:date="2024-03-02T19:43:00Z" w:initials="MC">
-    <w:p>
-      <w:pPr>
-        <w:pStyle w:val="Textocomentario"/>
-        <w:jc w:val="left"/>
-      </w:pPr>
-      <w:r>
-        <w:rPr>
-          <w:rStyle w:val="Refdecomentario"/>
-        </w:rPr>
-        <w:annotationRef/>
-      </w:r>
-      <w:r>
-        <w:t>PD</w:t>
-      </w:r>
-    </w:p>
-  </w:comment>
-  <w:comment w:id="33" w:author="MARIA DE LA SALUD CARRERA TALAVERON" w:date="2024-03-02T19:04:00Z" w:initials="MC">
-    <w:p>
-      <w:pPr>
-        <w:pStyle w:val="Textocomentario"/>
-        <w:jc w:val="left"/>
-      </w:pPr>
-      <w:r>
-        <w:rPr>
-          <w:rStyle w:val="Refdecomentario"/>
-        </w:rPr>
-        <w:annotationRef/>
-      </w:r>
-      <w:r>
-        <w:t>PD</w:t>
-      </w:r>
-    </w:p>
-  </w:comment>
-  <w:comment w:id="43" w:author="MARIA DE LA SALUD CARRERA TALAVERON" w:date="2024-03-02T19:57:00Z" w:initials="MC">
-    <w:p>
-      <w:pPr>
-        <w:pStyle w:val="Textocomentario"/>
-        <w:jc w:val="left"/>
-      </w:pPr>
-      <w:r>
-        <w:rPr>
-          <w:rStyle w:val="Refdecomentario"/>
-        </w:rPr>
-        <w:annotationRef/>
-      </w:r>
-      <w:r>
-        <w:t>PD</w:t>
+        <w:t>Cambiar imagen</w:t>
       </w:r>
     </w:p>
   </w:comment>
@@ -5912,37 +5368,19 @@
 
 <file path=word/commentsExtended.xml><?xml version="1.0" encoding="utf-8"?>
 <w15:commentsEx xmlns:wpc="http://schemas.microsoft.com/office/word/2010/wordprocessingCanvas" xmlns:cx="http://schemas.microsoft.com/office/drawing/2014/chartex" xmlns:cx1="http://schemas.microsoft.com/office/drawing/2015/9/8/chartex" xmlns:cx2="http://schemas.microsoft.com/office/drawing/2015/10/21/chartex" xmlns:cx3="http://schemas.microsoft.com/office/drawing/2016/5/9/chartex" xmlns:cx4="http://schemas.microsoft.com/office/drawing/2016/5/10/chartex" xmlns:cx5="http://schemas.microsoft.com/office/drawing/2016/5/11/chartex" xmlns:cx6="http://schemas.microsoft.com/office/drawing/2016/5/12/chartex" xmlns:cx7="http://schemas.microsoft.com/office/drawing/2016/5/13/chartex" xmlns:cx8="http://schemas.microsoft.com/office/drawing/2016/5/14/chartex" xmlns:mc="http://schemas.openxmlformats.org/markup-compatibility/2006" xmlns:aink="http://schemas.microsoft.com/office/drawing/2016/ink" xmlns:am3d="http://schemas.microsoft.com/office/drawing/2017/model3d" xmlns:o="urn:schemas-microsoft-com:office:office" xmlns:oel="http://schemas.microsoft.com/office/2019/extlst" xmlns:r="http://schemas.openxmlformats.org/officeDocument/2006/relationships" xmlns:m="http://schemas.openxmlformats.org/officeDocument/2006/math" xmlns:v="urn:schemas-microsoft-com:vml" xmlns:wp14="http://schemas.microsoft.com/office/word/2010/wordprocessingDrawing" xmlns:wp="http://schemas.openxmlformats.org/drawingml/2006/wordprocessingDrawing" xmlns:w10="urn:schemas-microsoft-com:office:word" xmlns:w="http://schemas.openxmlformats.org/wordprocessingml/2006/main" xmlns:w14="http://schemas.microsoft.com/office/word/2010/wordml" xmlns:w15="http://schemas.microsoft.com/office/word/2012/wordml" xmlns:w16cex="http://schemas.microsoft.com/office/word/2018/wordml/cex" xmlns:w16cid="http://schemas.microsoft.com/office/word/2016/wordml/cid" xmlns:w16="http://schemas.microsoft.com/office/word/2018/wordml" xmlns:w16sdtdh="http://schemas.microsoft.com/office/word/2020/wordml/sdtdatahash" xmlns:w16se="http://schemas.microsoft.com/office/word/2015/wordml/symex" xmlns:wpg="http://schemas.microsoft.com/office/word/2010/wordprocessingGroup" xmlns:wpi="http://schemas.microsoft.com/office/word/2010/wordprocessingInk" xmlns:wne="http://schemas.microsoft.com/office/word/2006/wordml" xmlns:wps="http://schemas.microsoft.com/office/word/2010/wordprocessingShape" mc:Ignorable="w14 w15 w16se w16cid w16 w16cex w16sdtdh wp14">
-  <w15:commentEx w15:paraId="6B7DA22A" w15:done="0"/>
-  <w15:commentEx w15:paraId="1C37276F" w15:done="0"/>
-  <w15:commentEx w15:paraId="3C2A62D6" w15:done="0"/>
-  <w15:commentEx w15:paraId="4E7C614E" w15:done="0"/>
-  <w15:commentEx w15:paraId="542E00DF" w15:done="0"/>
-  <w15:commentEx w15:paraId="68B2CB0D" w15:done="0"/>
-  <w15:commentEx w15:paraId="341C9B21" w15:done="0"/>
+  <w15:commentEx w15:paraId="0AB28DA9" w15:done="0"/>
 </w15:commentsEx>
 </file>
 
 <file path=word/commentsExtensible.xml><?xml version="1.0" encoding="utf-8"?>
 <w16cex:commentsExtensible xmlns:wpc="http://schemas.microsoft.com/office/word/2010/wordprocessingCanvas" xmlns:cx="http://schemas.microsoft.com/office/drawing/2014/chartex" xmlns:cx1="http://schemas.microsoft.com/office/drawing/2015/9/8/chartex" xmlns:cx2="http://schemas.microsoft.com/office/drawing/2015/10/21/chartex" xmlns:cx3="http://schemas.microsoft.com/office/drawing/2016/5/9/chartex" xmlns:cx4="http://schemas.microsoft.com/office/drawing/2016/5/10/chartex" xmlns:cx5="http://schemas.microsoft.com/office/drawing/2016/5/11/chartex" xmlns:cx6="http://schemas.microsoft.com/office/drawing/2016/5/12/chartex" xmlns:cx7="http://schemas.microsoft.com/office/drawing/2016/5/13/chartex" xmlns:cx8="http://schemas.microsoft.com/office/drawing/2016/5/14/chartex" xmlns:cr="http://schemas.microsoft.com/office/comments/2020/reactions" xmlns:mc="http://schemas.openxmlformats.org/markup-compatibility/2006" xmlns:aink="http://schemas.microsoft.com/office/drawing/2016/ink" xmlns:am3d="http://schemas.microsoft.com/office/drawing/2017/model3d" xmlns:o="urn:schemas-microsoft-com:office:office" xmlns:oel="http://schemas.microsoft.com/office/2019/extlst" xmlns:r="http://schemas.openxmlformats.org/officeDocument/2006/relationships" xmlns:m="http://schemas.openxmlformats.org/officeDocument/2006/math" xmlns:v="urn:schemas-microsoft-com:vml" xmlns:wp14="http://schemas.microsoft.com/office/word/2010/wordprocessingDrawing" xmlns:wp="http://schemas.openxmlformats.org/drawingml/2006/wordprocessingDrawing" xmlns:w10="urn:schemas-microsoft-com:office:word" xmlns:w="http://schemas.openxmlformats.org/wordprocessingml/2006/main" xmlns:w14="http://schemas.microsoft.com/office/word/2010/wordml" xmlns:w15="http://schemas.microsoft.com/office/word/2012/wordml" xmlns:w16cex="http://schemas.microsoft.com/office/word/2018/wordml/cex" xmlns:w16cid="http://schemas.microsoft.com/office/word/2016/wordml/cid" xmlns:w16="http://schemas.microsoft.com/office/word/2018/wordml" xmlns:w16sdtdh="http://schemas.microsoft.com/office/word/2020/wordml/sdtdatahash" xmlns:w16se="http://schemas.microsoft.com/office/word/2015/wordml/symex" xmlns:wpg="http://schemas.microsoft.com/office/word/2010/wordprocessingGroup" xmlns:wpi="http://schemas.microsoft.com/office/word/2010/wordprocessingInk" xmlns:wne="http://schemas.microsoft.com/office/word/2006/wordml" xmlns:wps="http://schemas.microsoft.com/office/word/2010/wordprocessingShape" mc:Ignorable="w14 w15 w16se w16cid w16 w16cex w16sdtdh cr wp14">
-  <w16cex:commentExtensible w16cex:durableId="2C4BEBF9" w16cex:dateUtc="2024-03-02T17:39:00Z"/>
-  <w16cex:commentExtensible w16cex:durableId="5C4E26C6" w16cex:dateUtc="2024-03-02T18:04:00Z"/>
-  <w16cex:commentExtensible w16cex:durableId="1A5E4DF5" w16cex:dateUtc="2024-03-02T18:04:00Z"/>
-  <w16cex:commentExtensible w16cex:durableId="3E43B106" w16cex:dateUtc="2024-03-02T18:04:00Z"/>
-  <w16cex:commentExtensible w16cex:durableId="7A620FCD" w16cex:dateUtc="2024-03-02T18:43:00Z"/>
-  <w16cex:commentExtensible w16cex:durableId="79FBD710" w16cex:dateUtc="2024-03-02T18:04:00Z"/>
-  <w16cex:commentExtensible w16cex:durableId="6377386B" w16cex:dateUtc="2024-03-02T18:57:00Z"/>
+  <w16cex:commentExtensible w16cex:durableId="75043276" w16cex:dateUtc="2024-03-08T12:06:00Z"/>
 </w16cex:commentsExtensible>
 </file>
 
 <file path=word/commentsIds.xml><?xml version="1.0" encoding="utf-8"?>
 <w16cid:commentsIds xmlns:wpc="http://schemas.microsoft.com/office/word/2010/wordprocessingCanvas" xmlns:cx="http://schemas.microsoft.com/office/drawing/2014/chartex" xmlns:cx1="http://schemas.microsoft.com/office/drawing/2015/9/8/chartex" xmlns:cx2="http://schemas.microsoft.com/office/drawing/2015/10/21/chartex" xmlns:cx3="http://schemas.microsoft.com/office/drawing/2016/5/9/chartex" xmlns:cx4="http://schemas.microsoft.com/office/drawing/2016/5/10/chartex" xmlns:cx5="http://schemas.microsoft.com/office/drawing/2016/5/11/chartex" xmlns:cx6="http://schemas.microsoft.com/office/drawing/2016/5/12/chartex" xmlns:cx7="http://schemas.microsoft.com/office/drawing/2016/5/13/chartex" xmlns:cx8="http://schemas.microsoft.com/office/drawing/2016/5/14/chartex" xmlns:mc="http://schemas.openxmlformats.org/markup-compatibility/2006" xmlns:aink="http://schemas.microsoft.com/office/drawing/2016/ink" xmlns:am3d="http://schemas.microsoft.com/office/drawing/2017/model3d" xmlns:o="urn:schemas-microsoft-com:office:office" xmlns:oel="http://schemas.microsoft.com/office/2019/extlst" xmlns:r="http://schemas.openxmlformats.org/officeDocument/2006/relationships" xmlns:m="http://schemas.openxmlformats.org/officeDocument/2006/math" xmlns:v="urn:schemas-microsoft-com:vml" xmlns:wp14="http://schemas.microsoft.com/office/word/2010/wordprocessingDrawing" xmlns:wp="http://schemas.openxmlformats.org/drawingml/2006/wordprocessingDrawing" xmlns:w10="urn:schemas-microsoft-com:office:word" xmlns:w="http://schemas.openxmlformats.org/wordprocessingml/2006/main" xmlns:w14="http://schemas.microsoft.com/office/word/2010/wordml" xmlns:w15="http://schemas.microsoft.com/office/word/2012/wordml" xmlns:w16cex="http://schemas.microsoft.com/office/word/2018/wordml/cex" xmlns:w16cid="http://schemas.microsoft.com/office/word/2016/wordml/cid" xmlns:w16="http://schemas.microsoft.com/office/word/2018/wordml" xmlns:w16sdtdh="http://schemas.microsoft.com/office/word/2020/wordml/sdtdatahash" xmlns:w16se="http://schemas.microsoft.com/office/word/2015/wordml/symex" xmlns:wpg="http://schemas.microsoft.com/office/word/2010/wordprocessingGroup" xmlns:wpi="http://schemas.microsoft.com/office/word/2010/wordprocessingInk" xmlns:wne="http://schemas.microsoft.com/office/word/2006/wordml" xmlns:wps="http://schemas.microsoft.com/office/word/2010/wordprocessingShape" mc:Ignorable="w14 w15 w16se w16cid w16 w16cex w16sdtdh wp14">
-  <w16cid:commentId w16cid:paraId="6B7DA22A" w16cid:durableId="2C4BEBF9"/>
-  <w16cid:commentId w16cid:paraId="1C37276F" w16cid:durableId="5C4E26C6"/>
-  <w16cid:commentId w16cid:paraId="3C2A62D6" w16cid:durableId="1A5E4DF5"/>
-  <w16cid:commentId w16cid:paraId="4E7C614E" w16cid:durableId="3E43B106"/>
-  <w16cid:commentId w16cid:paraId="542E00DF" w16cid:durableId="7A620FCD"/>
-  <w16cid:commentId w16cid:paraId="68B2CB0D" w16cid:durableId="79FBD710"/>
-  <w16cid:commentId w16cid:paraId="341C9B21" w16cid:durableId="6377386B"/>
+  <w16cid:commentId w16cid:paraId="0AB28DA9" w16cid:durableId="75043276"/>
 </w16cid:commentsIds>
 </file>
 
@@ -7943,6 +7381,10 @@
 </file>
 
 <file path=customXml/item1.xml><?xml version="1.0" encoding="utf-8"?>
+<b:Sources xmlns:b="http://schemas.openxmlformats.org/officeDocument/2006/bibliography" xmlns="http://schemas.openxmlformats.org/officeDocument/2006/bibliography" SelectedStyle="\APASixthEditionOfficeOnline.xsl" StyleName="APA" Version="6"/>
+</file>
+
+<file path=customXml/item2.xml><?xml version="1.0" encoding="utf-8"?>
 <p:properties xmlns:p="http://schemas.microsoft.com/office/2006/metadata/properties" xmlns:xsi="http://www.w3.org/2001/XMLSchema-instance" xmlns:pc="http://schemas.microsoft.com/office/infopath/2007/PartnerControls">
   <documentManagement>
     <_activity xmlns="0562fc42-fff7-46bd-b6f5-c892787f8212" xsi:nil="true"/>
@@ -7950,7 +7392,7 @@
 </p:properties>
 </file>
 
-<file path=customXml/item2.xml><?xml version="1.0" encoding="utf-8"?>
+<file path=customXml/item3.xml><?xml version="1.0" encoding="utf-8"?>
 <ct:contentTypeSchema xmlns:ct="http://schemas.microsoft.com/office/2006/metadata/contentType" xmlns:ma="http://schemas.microsoft.com/office/2006/metadata/properties/metaAttributes" ct:_="" ma:_="" ma:contentTypeName="Documento" ma:contentTypeID="0x010100107A8A0A74F97E49A39123B0350220A8" ma:contentTypeVersion="17" ma:contentTypeDescription="Crear nuevo documento." ma:contentTypeScope="" ma:versionID="3f0797d708ea796beb1acbc60f1980d2">
   <xsd:schema xmlns:xsd="http://www.w3.org/2001/XMLSchema" xmlns:xs="http://www.w3.org/2001/XMLSchema" xmlns:p="http://schemas.microsoft.com/office/2006/metadata/properties" xmlns:ns3="0562fc42-fff7-46bd-b6f5-c892787f8212" xmlns:ns4="c4e4b7f7-fa73-4a5c-8b1f-b39baf64f1a8" targetNamespace="http://schemas.microsoft.com/office/2006/metadata/properties" ma:root="true" ma:fieldsID="9e2b5f50fef2cdc3d8ff77d9b047ef76" ns3:_="" ns4:_="">
     <xsd:import namespace="0562fc42-fff7-46bd-b6f5-c892787f8212"/>
@@ -8197,7 +7639,7 @@
 </ct:contentTypeSchema>
 </file>
 
-<file path=customXml/item3.xml><?xml version="1.0" encoding="utf-8"?>
+<file path=customXml/item4.xml><?xml version="1.0" encoding="utf-8"?>
 <?mso-contentType ?>
 <FormTemplates xmlns="http://schemas.microsoft.com/sharepoint/v3/contenttype/forms">
   <Display>DocumentLibraryForm</Display>
@@ -8206,11 +7648,15 @@
 </FormTemplates>
 </file>
 
-<file path=customXml/item4.xml><?xml version="1.0" encoding="utf-8"?>
-<b:Sources xmlns:b="http://schemas.openxmlformats.org/officeDocument/2006/bibliography" xmlns="http://schemas.openxmlformats.org/officeDocument/2006/bibliography" SelectedStyle="\APASixthEditionOfficeOnline.xsl" StyleName="APA" Version="6"/>
+<file path=customXml/itemProps1.xml><?xml version="1.0" encoding="utf-8"?>
+<ds:datastoreItem xmlns:ds="http://schemas.openxmlformats.org/officeDocument/2006/customXml" ds:itemID="{944D5879-7E7F-41EA-A966-28E2FEF36E45}">
+  <ds:schemaRefs>
+    <ds:schemaRef ds:uri="http://schemas.openxmlformats.org/officeDocument/2006/bibliography"/>
+  </ds:schemaRefs>
+</ds:datastoreItem>
 </file>
 
-<file path=customXml/itemProps1.xml><?xml version="1.0" encoding="utf-8"?>
+<file path=customXml/itemProps2.xml><?xml version="1.0" encoding="utf-8"?>
 <ds:datastoreItem xmlns:ds="http://schemas.openxmlformats.org/officeDocument/2006/customXml" ds:itemID="{CCA52313-FE05-4F8D-B278-B63DE8BAAF1C}">
   <ds:schemaRefs>
     <ds:schemaRef ds:uri="http://schemas.microsoft.com/office/2006/metadata/properties"/>
@@ -8220,7 +7666,7 @@
 </ds:datastoreItem>
 </file>
 
-<file path=customXml/itemProps2.xml><?xml version="1.0" encoding="utf-8"?>
+<file path=customXml/itemProps3.xml><?xml version="1.0" encoding="utf-8"?>
 <ds:datastoreItem xmlns:ds="http://schemas.openxmlformats.org/officeDocument/2006/customXml" ds:itemID="{7819D4EC-C8C0-4DA3-97A4-C8537C020766}">
   <ds:schemaRefs>
     <ds:schemaRef ds:uri="http://schemas.microsoft.com/office/2006/metadata/contentType"/>
@@ -8239,18 +7685,10 @@
 </ds:datastoreItem>
 </file>
 
-<file path=customXml/itemProps3.xml><?xml version="1.0" encoding="utf-8"?>
+<file path=customXml/itemProps4.xml><?xml version="1.0" encoding="utf-8"?>
 <ds:datastoreItem xmlns:ds="http://schemas.openxmlformats.org/officeDocument/2006/customXml" ds:itemID="{70AE0F6C-C9D9-4BD5-B8F0-63A631696E15}">
   <ds:schemaRefs>
     <ds:schemaRef ds:uri="http://schemas.microsoft.com/sharepoint/v3/contenttype/forms"/>
   </ds:schemaRefs>
 </ds:datastoreItem>
-</file>
-
-<file path=customXml/itemProps4.xml><?xml version="1.0" encoding="utf-8"?>
-<ds:datastoreItem xmlns:ds="http://schemas.openxmlformats.org/officeDocument/2006/customXml" ds:itemID="{944D5879-7E7F-41EA-A966-28E2FEF36E45}">
-  <ds:schemaRefs>
-    <ds:schemaRef ds:uri="http://schemas.openxmlformats.org/officeDocument/2006/bibliography"/>
-  </ds:schemaRefs>
-</ds:datastoreItem>
 </file>
</xml_diff>